<commit_message>
se agregan los trabajos realizados en planificacion y alguna modificacion del documento de informe iteracion 5
</commit_message>
<xml_diff>
--- a/Documentacion/Informe Iteracion 5.docx
+++ b/Documentacion/Informe Iteracion 5.docx
@@ -64,21 +64,7 @@
           <w:b/>
           <w:sz w:val="44"/>
         </w:rPr>
-        <w:t xml:space="preserve">Informe Iteración </w:t>
-      </w:r>
-      <w:r>
-        <w:rPr>
-          <w:b/>
-          <w:sz w:val="44"/>
-        </w:rPr>
-        <w:t>5</w:t>
-      </w:r>
-      <w:r>
-        <w:rPr>
-          <w:b/>
-          <w:sz w:val="44"/>
-        </w:rPr>
-        <w:t xml:space="preserve"> Hito 1 </w:t>
+        <w:t xml:space="preserve">Informe Iteración 5 Hito 1 </w:t>
       </w:r>
     </w:p>
     <w:p>
@@ -534,35 +520,7 @@
           <w:b w:val="false"/>
           <w:bCs w:val="false"/>
         </w:rPr>
-        <w:t xml:space="preserve">La </w:t>
-      </w:r>
-      <w:r>
-        <w:rPr>
-          <w:b w:val="false"/>
-          <w:bCs w:val="false"/>
-        </w:rPr>
-        <w:t>planificación</w:t>
-      </w:r>
-      <w:r>
-        <w:rPr>
-          <w:b w:val="false"/>
-          <w:bCs w:val="false"/>
-        </w:rPr>
-        <w:t xml:space="preserve"> en esta </w:t>
-      </w:r>
-      <w:r>
-        <w:rPr>
-          <w:b w:val="false"/>
-          <w:bCs w:val="false"/>
-        </w:rPr>
-        <w:t>ocasión</w:t>
-      </w:r>
-      <w:r>
-        <w:rPr>
-          <w:b w:val="false"/>
-          <w:bCs w:val="false"/>
-        </w:rPr>
-        <w:t xml:space="preserve"> a sido mas correcta casi todas las tareas se han llevado acabo.</w:t>
+        <w:t>La planificación en esta ocasión a sido mas correcta casi todas las tareas se han llevado acabo.</w:t>
       </w:r>
     </w:p>
     <w:p>
@@ -583,63 +541,7 @@
           <w:b w:val="false"/>
           <w:bCs w:val="false"/>
         </w:rPr>
-        <w:t xml:space="preserve">Tenemos joints implementados con box2d, se tiene la </w:t>
-      </w:r>
-      <w:r>
-        <w:rPr>
-          <w:b w:val="false"/>
-          <w:bCs w:val="false"/>
-        </w:rPr>
-        <w:t>documentación</w:t>
-      </w:r>
-      <w:r>
-        <w:rPr>
-          <w:b w:val="false"/>
-          <w:bCs w:val="false"/>
-        </w:rPr>
-        <w:t xml:space="preserve"> realizada junto a los diagramas de clases y componentes (estos se </w:t>
-      </w:r>
-      <w:r>
-        <w:rPr>
-          <w:b w:val="false"/>
-          <w:bCs w:val="false"/>
-        </w:rPr>
-        <w:t>irán</w:t>
-      </w:r>
-      <w:r>
-        <w:rPr>
-          <w:b w:val="false"/>
-          <w:bCs w:val="false"/>
-        </w:rPr>
-        <w:t xml:space="preserve"> actualizando durante las iteraciones), esta implementado el cargador de mapas y las </w:t>
-      </w:r>
-      <w:r>
-        <w:rPr>
-          <w:b w:val="false"/>
-          <w:bCs w:val="false"/>
-        </w:rPr>
-        <w:t>dinámicas</w:t>
-      </w:r>
-      <w:r>
-        <w:rPr>
-          <w:b w:val="false"/>
-          <w:bCs w:val="false"/>
-        </w:rPr>
-        <w:t xml:space="preserve"> </w:t>
-      </w:r>
-      <w:r>
-        <w:rPr>
-          <w:b w:val="false"/>
-          <w:bCs w:val="false"/>
-        </w:rPr>
-        <w:t>básicas</w:t>
-      </w:r>
-      <w:r>
-        <w:rPr>
-          <w:b w:val="false"/>
-          <w:bCs w:val="false"/>
-        </w:rPr>
-        <w:t xml:space="preserve"> de movimiento.</w:t>
+        <w:t>Tenemos joints implementados con box2d, se tiene la documentación realizada junto a los diagramas de clases y componentes (estos se irán actualizando durante las iteraciones), esta implementado el cargador de mapas y las dinámicas básicas de movimiento.</w:t>
       </w:r>
     </w:p>
     <w:p>
@@ -697,20 +599,20 @@
         <w:tblInd w:w="0" w:type="dxa"/>
         <w:tblCellMar>
           <w:top w:w="0" w:type="dxa"/>
-          <w:left w:w="78" w:type="dxa"/>
+          <w:left w:w="73" w:type="dxa"/>
           <w:bottom w:w="0" w:type="dxa"/>
           <w:right w:w="108" w:type="dxa"/>
         </w:tblCellMar>
         <w:tblLook w:firstRow="1" w:noVBand="1" w:lastRow="0" w:firstColumn="1" w:lastColumn="0" w:noHBand="0" w:val="04a0"/>
       </w:tblPr>
       <w:tblGrid>
-        <w:gridCol w:w="847"/>
+        <w:gridCol w:w="846"/>
         <w:gridCol w:w="1743"/>
         <w:gridCol w:w="1230"/>
         <w:gridCol w:w="1"/>
         <w:gridCol w:w="1934"/>
         <w:gridCol w:w="1"/>
-        <w:gridCol w:w="2748"/>
+        <w:gridCol w:w="2749"/>
       </w:tblGrid>
       <w:tr>
         <w:trPr>
@@ -718,7 +620,7 @@
         </w:trPr>
         <w:tc>
           <w:tcPr>
-            <w:tcW w:w="847" w:type="dxa"/>
+            <w:tcW w:w="846" w:type="dxa"/>
             <w:tcBorders/>
             <w:shd w:fill="auto" w:val="clear"/>
             <w:vAlign w:val="center"/>
@@ -861,7 +763,7 @@
         </w:tc>
         <w:tc>
           <w:tcPr>
-            <w:tcW w:w="2749" w:type="dxa"/>
+            <w:tcW w:w="2750" w:type="dxa"/>
             <w:gridSpan w:val="2"/>
             <w:tcBorders/>
             <w:shd w:fill="auto" w:val="clear"/>
@@ -897,7 +799,7 @@
         </w:trPr>
         <w:tc>
           <w:tcPr>
-            <w:tcW w:w="847" w:type="dxa"/>
+            <w:tcW w:w="846" w:type="dxa"/>
             <w:tcBorders/>
             <w:shd w:fill="auto" w:val="clear"/>
             <w:vAlign w:val="center"/>
@@ -953,11 +855,7 @@
             </w:pPr>
             <w:r>
               <w:rPr/>
-              <w:t>100</w:t>
-            </w:r>
-            <w:r>
-              <w:rPr/>
-              <w:t>%</w:t>
+              <w:t>100%</w:t>
             </w:r>
           </w:p>
         </w:tc>
@@ -984,7 +882,7 @@
         </w:tc>
         <w:tc>
           <w:tcPr>
-            <w:tcW w:w="2749" w:type="dxa"/>
+            <w:tcW w:w="2750" w:type="dxa"/>
             <w:gridSpan w:val="2"/>
             <w:tcBorders/>
             <w:shd w:fill="auto" w:val="clear"/>
@@ -1026,7 +924,7 @@
         </w:trPr>
         <w:tc>
           <w:tcPr>
-            <w:tcW w:w="847" w:type="dxa"/>
+            <w:tcW w:w="846" w:type="dxa"/>
             <w:tcBorders/>
             <w:shd w:fill="auto" w:val="clear"/>
             <w:vAlign w:val="center"/>
@@ -1078,11 +976,7 @@
             </w:pPr>
             <w:r>
               <w:rPr/>
-              <w:t>100</w:t>
-            </w:r>
-            <w:r>
-              <w:rPr/>
-              <w:t>%</w:t>
+              <w:t>100%</w:t>
             </w:r>
           </w:p>
         </w:tc>
@@ -1109,7 +1003,7 @@
         </w:tc>
         <w:tc>
           <w:tcPr>
-            <w:tcW w:w="2749" w:type="dxa"/>
+            <w:tcW w:w="2750" w:type="dxa"/>
             <w:gridSpan w:val="2"/>
             <w:tcBorders/>
             <w:shd w:fill="auto" w:val="clear"/>
@@ -1161,7 +1055,7 @@
         </w:trPr>
         <w:tc>
           <w:tcPr>
-            <w:tcW w:w="847" w:type="dxa"/>
+            <w:tcW w:w="846" w:type="dxa"/>
             <w:tcBorders/>
             <w:shd w:fill="auto" w:val="clear"/>
             <w:vAlign w:val="center"/>
@@ -1213,11 +1107,7 @@
             </w:pPr>
             <w:r>
               <w:rPr/>
-              <w:t>100</w:t>
-            </w:r>
-            <w:r>
-              <w:rPr/>
-              <w:t>%</w:t>
+              <w:t>100%</w:t>
             </w:r>
           </w:p>
         </w:tc>
@@ -1244,7 +1134,7 @@
         </w:tc>
         <w:tc>
           <w:tcPr>
-            <w:tcW w:w="2749" w:type="dxa"/>
+            <w:tcW w:w="2750" w:type="dxa"/>
             <w:gridSpan w:val="2"/>
             <w:tcBorders/>
             <w:shd w:fill="auto" w:val="clear"/>
@@ -1282,7 +1172,7 @@
         </w:trPr>
         <w:tc>
           <w:tcPr>
-            <w:tcW w:w="847" w:type="dxa"/>
+            <w:tcW w:w="846" w:type="dxa"/>
             <w:tcBorders>
               <w:top w:val="nil"/>
             </w:tcBorders>
@@ -1369,7 +1259,7 @@
         </w:tc>
         <w:tc>
           <w:tcPr>
-            <w:tcW w:w="2749" w:type="dxa"/>
+            <w:tcW w:w="2750" w:type="dxa"/>
             <w:gridSpan w:val="2"/>
             <w:tcBorders>
               <w:top w:val="nil"/>
@@ -1401,6 +1291,17 @@
               <w:rPr/>
             </w:r>
           </w:p>
+          <w:p>
+            <w:pPr>
+              <w:pStyle w:val="Normal"/>
+              <w:spacing w:lineRule="auto" w:line="240" w:before="0" w:after="0"/>
+              <w:rPr/>
+            </w:pPr>
+            <w:r>
+              <w:rPr/>
+              <w:t>Queda implementación se crea tarea en iteración 6.</w:t>
+            </w:r>
+          </w:p>
         </w:tc>
       </w:tr>
       <w:tr>
@@ -1409,7 +1310,7 @@
         </w:trPr>
         <w:tc>
           <w:tcPr>
-            <w:tcW w:w="847" w:type="dxa"/>
+            <w:tcW w:w="846" w:type="dxa"/>
             <w:tcBorders/>
             <w:shd w:fill="auto" w:val="clear"/>
             <w:vAlign w:val="center"/>
@@ -1491,7 +1392,7 @@
         </w:tc>
         <w:tc>
           <w:tcPr>
-            <w:tcW w:w="2749" w:type="dxa"/>
+            <w:tcW w:w="2750" w:type="dxa"/>
             <w:gridSpan w:val="2"/>
             <w:tcBorders/>
             <w:shd w:fill="auto" w:val="clear"/>
@@ -1523,7 +1424,7 @@
         </w:trPr>
         <w:tc>
           <w:tcPr>
-            <w:tcW w:w="847" w:type="dxa"/>
+            <w:tcW w:w="846" w:type="dxa"/>
             <w:tcBorders>
               <w:top w:val="nil"/>
             </w:tcBorders>
@@ -1615,7 +1516,7 @@
         </w:tc>
         <w:tc>
           <w:tcPr>
-            <w:tcW w:w="2749" w:type="dxa"/>
+            <w:tcW w:w="2750" w:type="dxa"/>
             <w:gridSpan w:val="2"/>
             <w:tcBorders>
               <w:top w:val="nil"/>
@@ -1649,7 +1550,7 @@
         </w:trPr>
         <w:tc>
           <w:tcPr>
-            <w:tcW w:w="847" w:type="dxa"/>
+            <w:tcW w:w="846" w:type="dxa"/>
             <w:tcBorders>
               <w:top w:val="nil"/>
             </w:tcBorders>
@@ -1739,7 +1640,7 @@
         </w:tc>
         <w:tc>
           <w:tcPr>
-            <w:tcW w:w="2749" w:type="dxa"/>
+            <w:tcW w:w="2750" w:type="dxa"/>
             <w:gridSpan w:val="2"/>
             <w:tcBorders>
               <w:top w:val="nil"/>
@@ -1795,7 +1696,7 @@
         </w:trPr>
         <w:tc>
           <w:tcPr>
-            <w:tcW w:w="847" w:type="dxa"/>
+            <w:tcW w:w="846" w:type="dxa"/>
             <w:tcBorders>
               <w:top w:val="nil"/>
             </w:tcBorders>
@@ -1883,7 +1784,7 @@
         </w:tc>
         <w:tc>
           <w:tcPr>
-            <w:tcW w:w="2749" w:type="dxa"/>
+            <w:tcW w:w="2750" w:type="dxa"/>
             <w:gridSpan w:val="2"/>
             <w:tcBorders>
               <w:top w:val="nil"/>
@@ -1917,7 +1818,7 @@
         </w:trPr>
         <w:tc>
           <w:tcPr>
-            <w:tcW w:w="847" w:type="dxa"/>
+            <w:tcW w:w="846" w:type="dxa"/>
             <w:tcBorders>
               <w:top w:val="nil"/>
             </w:tcBorders>
@@ -2005,7 +1906,7 @@
         </w:tc>
         <w:tc>
           <w:tcPr>
-            <w:tcW w:w="2749" w:type="dxa"/>
+            <w:tcW w:w="2750" w:type="dxa"/>
             <w:gridSpan w:val="2"/>
             <w:tcBorders>
               <w:top w:val="nil"/>
@@ -2039,7 +1940,7 @@
         </w:trPr>
         <w:tc>
           <w:tcPr>
-            <w:tcW w:w="847" w:type="dxa"/>
+            <w:tcW w:w="846" w:type="dxa"/>
             <w:tcBorders>
               <w:top w:val="nil"/>
             </w:tcBorders>
@@ -2127,7 +2028,7 @@
         </w:tc>
         <w:tc>
           <w:tcPr>
-            <w:tcW w:w="2749" w:type="dxa"/>
+            <w:tcW w:w="2750" w:type="dxa"/>
             <w:gridSpan w:val="2"/>
             <w:tcBorders>
               <w:top w:val="nil"/>
@@ -2161,7 +2062,7 @@
         </w:trPr>
         <w:tc>
           <w:tcPr>
-            <w:tcW w:w="847" w:type="dxa"/>
+            <w:tcW w:w="846" w:type="dxa"/>
             <w:tcBorders>
               <w:top w:val="nil"/>
             </w:tcBorders>
@@ -2249,7 +2150,7 @@
         </w:tc>
         <w:tc>
           <w:tcPr>
-            <w:tcW w:w="2749" w:type="dxa"/>
+            <w:tcW w:w="2750" w:type="dxa"/>
             <w:gridSpan w:val="2"/>
             <w:tcBorders>
               <w:top w:val="nil"/>
@@ -2283,7 +2184,7 @@
         </w:trPr>
         <w:tc>
           <w:tcPr>
-            <w:tcW w:w="847" w:type="dxa"/>
+            <w:tcW w:w="846" w:type="dxa"/>
             <w:tcBorders>
               <w:top w:val="nil"/>
             </w:tcBorders>
@@ -2299,11 +2200,7 @@
             </w:pPr>
             <w:r>
               <w:rPr/>
-              <w:t>Tarea 1</w:t>
-            </w:r>
-            <w:r>
-              <w:rPr/>
-              <w:t>2</w:t>
+              <w:t>Tarea 12</w:t>
             </w:r>
           </w:p>
         </w:tc>
@@ -2375,7 +2272,7 @@
         </w:tc>
         <w:tc>
           <w:tcPr>
-            <w:tcW w:w="2749" w:type="dxa"/>
+            <w:tcW w:w="2750" w:type="dxa"/>
             <w:gridSpan w:val="2"/>
             <w:tcBorders>
               <w:top w:val="nil"/>
@@ -2394,7 +2291,10 @@
               </w:rPr>
             </w:pPr>
             <w:r>
-              <w:rPr/>
+              <w:rPr>
+                <w:b/>
+                <w:bCs/>
+              </w:rPr>
             </w:r>
           </w:p>
           <w:p>
@@ -2416,7 +2316,7 @@
         </w:trPr>
         <w:tc>
           <w:tcPr>
-            <w:tcW w:w="847" w:type="dxa"/>
+            <w:tcW w:w="846" w:type="dxa"/>
             <w:tcBorders>
               <w:top w:val="nil"/>
             </w:tcBorders>
@@ -2432,11 +2332,7 @@
             </w:pPr>
             <w:r>
               <w:rPr/>
-              <w:t>Tarea 1</w:t>
-            </w:r>
-            <w:r>
-              <w:rPr/>
-              <w:t>3</w:t>
+              <w:t>Tarea 13</w:t>
             </w:r>
           </w:p>
         </w:tc>
@@ -2510,7 +2406,7 @@
         </w:tc>
         <w:tc>
           <w:tcPr>
-            <w:tcW w:w="2749" w:type="dxa"/>
+            <w:tcW w:w="2750" w:type="dxa"/>
             <w:gridSpan w:val="2"/>
             <w:tcBorders>
               <w:top w:val="nil"/>
@@ -2544,7 +2440,7 @@
         </w:trPr>
         <w:tc>
           <w:tcPr>
-            <w:tcW w:w="847" w:type="dxa"/>
+            <w:tcW w:w="846" w:type="dxa"/>
             <w:tcBorders>
               <w:top w:val="nil"/>
             </w:tcBorders>
@@ -2633,7 +2529,7 @@
         </w:tc>
         <w:tc>
           <w:tcPr>
-            <w:tcW w:w="2749" w:type="dxa"/>
+            <w:tcW w:w="2750" w:type="dxa"/>
             <w:gridSpan w:val="2"/>
             <w:tcBorders>
               <w:top w:val="nil"/>
@@ -2660,7 +2556,7 @@
         </w:trPr>
         <w:tc>
           <w:tcPr>
-            <w:tcW w:w="847" w:type="dxa"/>
+            <w:tcW w:w="846" w:type="dxa"/>
             <w:tcBorders>
               <w:top w:val="nil"/>
             </w:tcBorders>
@@ -2748,7 +2644,7 @@
         </w:tc>
         <w:tc>
           <w:tcPr>
-            <w:tcW w:w="2749" w:type="dxa"/>
+            <w:tcW w:w="2750" w:type="dxa"/>
             <w:gridSpan w:val="2"/>
             <w:tcBorders>
               <w:top w:val="nil"/>
@@ -2764,11 +2660,7 @@
             </w:pPr>
             <w:r>
               <w:rPr/>
-              <w:t xml:space="preserve">Responsables: Marines, </w:t>
-            </w:r>
-            <w:r>
-              <w:rPr/>
-              <w:t>David</w:t>
+              <w:t>Responsables: Marines, David</w:t>
             </w:r>
           </w:p>
         </w:tc>
@@ -2779,7 +2671,7 @@
         </w:trPr>
         <w:tc>
           <w:tcPr>
-            <w:tcW w:w="847" w:type="dxa"/>
+            <w:tcW w:w="846" w:type="dxa"/>
             <w:tcBorders>
               <w:top w:val="nil"/>
             </w:tcBorders>
@@ -2867,7 +2759,7 @@
         </w:tc>
         <w:tc>
           <w:tcPr>
-            <w:tcW w:w="2749" w:type="dxa"/>
+            <w:tcW w:w="2750" w:type="dxa"/>
             <w:gridSpan w:val="2"/>
             <w:tcBorders>
               <w:top w:val="nil"/>
@@ -2894,7 +2786,7 @@
         </w:trPr>
         <w:tc>
           <w:tcPr>
-            <w:tcW w:w="847" w:type="dxa"/>
+            <w:tcW w:w="846" w:type="dxa"/>
             <w:tcBorders>
               <w:top w:val="nil"/>
             </w:tcBorders>
@@ -2994,7 +2886,7 @@
         </w:tc>
         <w:tc>
           <w:tcPr>
-            <w:tcW w:w="2749" w:type="dxa"/>
+            <w:tcW w:w="2750" w:type="dxa"/>
             <w:gridSpan w:val="2"/>
             <w:tcBorders>
               <w:top w:val="nil"/>
@@ -3021,7 +2913,7 @@
         </w:trPr>
         <w:tc>
           <w:tcPr>
-            <w:tcW w:w="3821" w:type="dxa"/>
+            <w:tcW w:w="3820" w:type="dxa"/>
             <w:gridSpan w:val="4"/>
             <w:tcBorders>
               <w:top w:val="nil"/>
@@ -3072,21 +2964,7 @@
                 <w:b/>
                 <w:sz w:val="24"/>
               </w:rPr>
-              <w:t xml:space="preserve">Total:   </w:t>
-            </w:r>
-            <w:r>
-              <w:rPr>
-                <w:b/>
-                <w:sz w:val="24"/>
-              </w:rPr>
-              <w:t>297</w:t>
-            </w:r>
-            <w:r>
-              <w:rPr>
-                <w:b/>
-                <w:sz w:val="24"/>
-              </w:rPr>
-              <w:t xml:space="preserve"> / </w:t>
+              <w:t xml:space="preserve">Total:   297 / </w:t>
             </w:r>
             <w:r>
               <w:rPr>
@@ -3100,7 +2978,7 @@
         </w:tc>
         <w:tc>
           <w:tcPr>
-            <w:tcW w:w="2748" w:type="dxa"/>
+            <w:tcW w:w="2749" w:type="dxa"/>
             <w:tcBorders>
               <w:top w:val="nil"/>
               <w:left w:val="nil"/>
@@ -3196,51 +3074,6 @@
       </w:pPr>
       <w:r>
         <w:rPr/>
-        <w:drawing>
-          <wp:anchor behindDoc="0" distT="0" distB="0" distL="0" distR="0" simplePos="0" locked="0" layoutInCell="1" allowOverlap="1" relativeHeight="3">
-            <wp:simplePos x="0" y="0"/>
-            <wp:positionH relativeFrom="column">
-              <wp:posOffset>-729615</wp:posOffset>
-            </wp:positionH>
-            <wp:positionV relativeFrom="paragraph">
-              <wp:posOffset>2388870</wp:posOffset>
-            </wp:positionV>
-            <wp:extent cx="2931160" cy="7560310"/>
-            <wp:effectExtent l="0" t="0" r="0" b="0"/>
-            <wp:wrapTopAndBottom/>
-            <wp:docPr id="2" name="Imagen3" descr=""/>
-            <wp:cNvGraphicFramePr>
-              <a:graphicFrameLocks xmlns:a="http://schemas.openxmlformats.org/drawingml/2006/main" noChangeAspect="1"/>
-            </wp:cNvGraphicFramePr>
-            <a:graphic xmlns:a="http://schemas.openxmlformats.org/drawingml/2006/main">
-              <a:graphicData uri="http://schemas.openxmlformats.org/drawingml/2006/picture">
-                <pic:pic xmlns:pic="http://schemas.openxmlformats.org/drawingml/2006/picture">
-                  <pic:nvPicPr>
-                    <pic:cNvPr id="2" name="Imagen3" descr=""/>
-                    <pic:cNvPicPr>
-                      <a:picLocks noChangeAspect="1" noChangeArrowheads="1"/>
-                    </pic:cNvPicPr>
-                  </pic:nvPicPr>
-                  <pic:blipFill>
-                    <a:blip r:embed="rId3"/>
-                    <a:stretch>
-                      <a:fillRect/>
-                    </a:stretch>
-                  </pic:blipFill>
-                  <pic:spPr bwMode="auto">
-                    <a:xfrm>
-                      <a:off x="0" y="0"/>
-                      <a:ext cx="2931160" cy="7560310"/>
-                    </a:xfrm>
-                    <a:prstGeom prst="rect">
-                      <a:avLst/>
-                    </a:prstGeom>
-                  </pic:spPr>
-                </pic:pic>
-              </a:graphicData>
-            </a:graphic>
-          </wp:anchor>
-        </w:drawing>
       </w:r>
     </w:p>
     <w:p>
@@ -3342,7 +3175,7 @@
       </w:r>
     </w:p>
     <w:sectPr>
-      <w:footerReference w:type="default" r:id="rId4"/>
+      <w:footerReference w:type="default" r:id="rId3"/>
       <w:type w:val="nextPage"/>
       <w:pgSz w:w="11906" w:h="16838"/>
       <w:pgMar w:left="1701" w:right="1701" w:header="0" w:top="1417" w:footer="708" w:bottom="1417" w:gutter="0"/>
@@ -3378,7 +3211,7 @@
     </w:r>
     <w:r>
       <w:rPr/>
-      <w:t>6</w:t>
+      <w:t>5</w:t>
     </w:r>
     <w:r>
       <w:rPr/>
@@ -3496,6 +3329,7 @@
       </w:pPr>
       <w:rPr>
         <w:rFonts w:ascii="Symbol" w:hAnsi="Symbol" w:cs="Symbol" w:hint="default"/>
+        <w:b w:val="false"/>
         <w:rFonts w:cs="OpenSymbol"/>
       </w:rPr>
     </w:lvl>
@@ -4675,6 +4509,70 @@
       <w:rFonts w:cs="OpenSymbol"/>
     </w:rPr>
   </w:style>
+  <w:style w:type="character" w:styleId="ListLabel46">
+    <w:name w:val="ListLabel 46"/>
+    <w:qFormat/>
+    <w:rPr>
+      <w:rFonts w:cs="OpenSymbol"/>
+      <w:b w:val="false"/>
+    </w:rPr>
+  </w:style>
+  <w:style w:type="character" w:styleId="ListLabel47">
+    <w:name w:val="ListLabel 47"/>
+    <w:qFormat/>
+    <w:rPr>
+      <w:rFonts w:cs="OpenSymbol"/>
+    </w:rPr>
+  </w:style>
+  <w:style w:type="character" w:styleId="ListLabel48">
+    <w:name w:val="ListLabel 48"/>
+    <w:qFormat/>
+    <w:rPr>
+      <w:rFonts w:cs="OpenSymbol"/>
+    </w:rPr>
+  </w:style>
+  <w:style w:type="character" w:styleId="ListLabel49">
+    <w:name w:val="ListLabel 49"/>
+    <w:qFormat/>
+    <w:rPr>
+      <w:rFonts w:cs="OpenSymbol"/>
+    </w:rPr>
+  </w:style>
+  <w:style w:type="character" w:styleId="ListLabel50">
+    <w:name w:val="ListLabel 50"/>
+    <w:qFormat/>
+    <w:rPr>
+      <w:rFonts w:cs="OpenSymbol"/>
+    </w:rPr>
+  </w:style>
+  <w:style w:type="character" w:styleId="ListLabel51">
+    <w:name w:val="ListLabel 51"/>
+    <w:qFormat/>
+    <w:rPr>
+      <w:rFonts w:cs="OpenSymbol"/>
+    </w:rPr>
+  </w:style>
+  <w:style w:type="character" w:styleId="ListLabel52">
+    <w:name w:val="ListLabel 52"/>
+    <w:qFormat/>
+    <w:rPr>
+      <w:rFonts w:cs="OpenSymbol"/>
+    </w:rPr>
+  </w:style>
+  <w:style w:type="character" w:styleId="ListLabel53">
+    <w:name w:val="ListLabel 53"/>
+    <w:qFormat/>
+    <w:rPr>
+      <w:rFonts w:cs="OpenSymbol"/>
+    </w:rPr>
+  </w:style>
+  <w:style w:type="character" w:styleId="ListLabel54">
+    <w:name w:val="ListLabel 54"/>
+    <w:qFormat/>
+    <w:rPr>
+      <w:rFonts w:cs="OpenSymbol"/>
+    </w:rPr>
+  </w:style>
   <w:style w:type="paragraph" w:styleId="Ttulo">
     <w:name w:val="Título"/>
     <w:basedOn w:val="Normal"/>

</xml_diff>

<commit_message>
Se sube version con los tiempos, plan eva(medio realizado hay que ver que pasa con los valores), quedaria la planificacion.
</commit_message>
<xml_diff>
--- a/Documentacion/Informe Iteracion 5.docx
+++ b/Documentacion/Informe Iteracion 5.docx
@@ -71,9 +71,7 @@
       <w:pPr>
         <w:pStyle w:val="Normal"/>
         <w:jc w:val="center"/>
-        <w:rPr>
-          <w:rFonts w:ascii="Calibri" w:hAnsi="Calibri"/>
-        </w:rPr>
+        <w:rPr/>
       </w:pPr>
       <w:r>
         <w:rPr>
@@ -88,7 +86,6 @@
         <w:pStyle w:val="Normal"/>
         <w:jc w:val="center"/>
         <w:rPr>
-          <w:rFonts w:ascii="Calibri" w:hAnsi="Calibri"/>
           <w:b/>
           <w:b/>
           <w:sz w:val="28"/>
@@ -105,9 +102,7 @@
       <w:pPr>
         <w:pStyle w:val="Normal"/>
         <w:jc w:val="center"/>
-        <w:rPr>
-          <w:rFonts w:ascii="Calibri" w:hAnsi="Calibri"/>
-        </w:rPr>
+        <w:rPr/>
       </w:pPr>
       <w:r>
         <w:rPr>
@@ -121,9 +116,7 @@
       <w:pPr>
         <w:pStyle w:val="Normal"/>
         <w:jc w:val="center"/>
-        <w:rPr>
-          <w:rFonts w:ascii="Calibri" w:hAnsi="Calibri"/>
-        </w:rPr>
+        <w:rPr/>
       </w:pPr>
       <w:r>
         <w:rPr>
@@ -137,9 +130,7 @@
       <w:pPr>
         <w:pStyle w:val="Normal"/>
         <w:jc w:val="center"/>
-        <w:rPr>
-          <w:rFonts w:ascii="Calibri" w:hAnsi="Calibri"/>
-        </w:rPr>
+        <w:rPr/>
       </w:pPr>
       <w:r>
         <w:rPr>
@@ -154,7 +145,6 @@
         <w:pStyle w:val="Normal"/>
         <w:jc w:val="center"/>
         <w:rPr>
-          <w:rFonts w:ascii="Calibri" w:hAnsi="Calibri"/>
           <w:b/>
           <w:b/>
           <w:sz w:val="28"/>
@@ -172,7 +162,6 @@
         <w:pStyle w:val="Normal"/>
         <w:jc w:val="right"/>
         <w:rPr>
-          <w:rFonts w:ascii="Calibri" w:hAnsi="Calibri"/>
           <w:b/>
           <w:b/>
           <w:sz w:val="28"/>
@@ -190,7 +179,6 @@
         <w:pStyle w:val="Normal"/>
         <w:jc w:val="right"/>
         <w:rPr>
-          <w:rFonts w:ascii="Calibri" w:hAnsi="Calibri"/>
           <w:b/>
           <w:b/>
           <w:sz w:val="28"/>
@@ -208,7 +196,6 @@
         <w:pStyle w:val="Normal"/>
         <w:jc w:val="right"/>
         <w:rPr>
-          <w:rFonts w:ascii="Calibri" w:hAnsi="Calibri"/>
           <w:b/>
           <w:b/>
           <w:sz w:val="28"/>
@@ -226,7 +213,6 @@
         <w:pStyle w:val="Normal"/>
         <w:jc w:val="right"/>
         <w:rPr>
-          <w:rFonts w:ascii="Calibri" w:hAnsi="Calibri"/>
           <w:b/>
           <w:b/>
           <w:sz w:val="28"/>
@@ -244,7 +230,6 @@
         <w:pStyle w:val="Normal"/>
         <w:jc w:val="right"/>
         <w:rPr>
-          <w:rFonts w:ascii="Calibri" w:hAnsi="Calibri"/>
           <w:b/>
           <w:b/>
           <w:sz w:val="28"/>
@@ -262,7 +247,6 @@
         <w:pStyle w:val="Normal"/>
         <w:jc w:val="right"/>
         <w:rPr>
-          <w:rFonts w:ascii="Calibri" w:hAnsi="Calibri"/>
           <w:b/>
           <w:b/>
           <w:sz w:val="28"/>
@@ -280,7 +264,6 @@
         <w:pStyle w:val="Normal"/>
         <w:jc w:val="right"/>
         <w:rPr>
-          <w:rFonts w:ascii="Calibri" w:hAnsi="Calibri"/>
           <w:b/>
           <w:b/>
           <w:sz w:val="28"/>
@@ -298,7 +281,6 @@
         <w:pStyle w:val="Normal"/>
         <w:jc w:val="right"/>
         <w:rPr>
-          <w:rFonts w:ascii="Calibri" w:hAnsi="Calibri"/>
           <w:b/>
           <w:b/>
           <w:sz w:val="28"/>
@@ -316,7 +298,6 @@
         <w:pStyle w:val="Normal"/>
         <w:jc w:val="right"/>
         <w:rPr>
-          <w:rFonts w:ascii="Calibri" w:hAnsi="Calibri"/>
           <w:b/>
           <w:b/>
           <w:sz w:val="28"/>
@@ -334,7 +315,6 @@
         <w:pStyle w:val="Normal"/>
         <w:jc w:val="center"/>
         <w:rPr>
-          <w:rFonts w:ascii="Calibri" w:hAnsi="Calibri"/>
           <w:b/>
           <w:b/>
           <w:sz w:val="28"/>
@@ -459,20 +439,17 @@
     <w:p>
       <w:pPr>
         <w:pStyle w:val="Normal"/>
-        <w:rPr>
-          <w:rFonts w:ascii="Calibri" w:hAnsi="Calibri"/>
-        </w:rPr>
+        <w:rPr/>
       </w:pPr>
       <w:r>
         <w:rPr/>
-        <w:t>Documento que explica el desarrollo de la iteración 4 del hito 1, se explican las asignaciones de tiempo y los objetivos logrados.</w:t>
+        <w:t>Documento que explica el desarrollo de la iteración 5 del hito 1, se explican las asignaciones de tiempo y los objetivos logrados.</w:t>
       </w:r>
     </w:p>
     <w:p>
       <w:pPr>
         <w:pStyle w:val="Normal"/>
         <w:rPr>
-          <w:rFonts w:ascii="Calibri" w:hAnsi="Calibri"/>
           <w:i/>
           <w:i/>
           <w:color w:val="A6A6A6" w:themeColor="background1" w:themeShade="a6"/>
@@ -509,18 +486,11 @@
           <w:ilvl w:val="0"/>
           <w:numId w:val="2"/>
         </w:numPr>
-        <w:rPr>
-          <w:b w:val="false"/>
-          <w:b w:val="false"/>
-          <w:bCs w:val="false"/>
-        </w:rPr>
+        <w:rPr/>
       </w:pPr>
       <w:r>
-        <w:rPr>
-          <w:b w:val="false"/>
-          <w:bCs w:val="false"/>
-        </w:rPr>
-        <w:t>La planificación en esta ocasión a sido mas correcta casi todas las tareas se han llevado acabo.</w:t>
+        <w:rPr/>
+        <w:t>La planificación en esta ocasión ha sido más correcta casi todas las tareas se han llevado a cabo.</w:t>
       </w:r>
     </w:p>
     <w:p>
@@ -530,26 +500,41 @@
           <w:ilvl w:val="0"/>
           <w:numId w:val="2"/>
         </w:numPr>
-        <w:rPr>
-          <w:b w:val="false"/>
-          <w:b w:val="false"/>
-          <w:bCs w:val="false"/>
-        </w:rPr>
-      </w:pPr>
+        <w:rPr/>
+      </w:pPr>
+      <w:r>
+        <w:rPr/>
+        <w:t xml:space="preserve">Tenemos </w:t>
+      </w:r>
       <w:r>
         <w:rPr>
-          <w:b w:val="false"/>
-          <w:bCs w:val="false"/>
+          <w:i/>
         </w:rPr>
-        <w:t>Tenemos joints implementados con box2d, se tiene la documentación realizada junto a los diagramas de clases y componentes (estos se irán actualizando durante las iteraciones), esta implementado el cargador de mapas y las dinámicas básicas de movimiento.</w:t>
+        <w:t>joints</w:t>
+      </w:r>
+      <w:r>
+        <w:rPr/>
+        <w:t xml:space="preserve"> implementados con Box2D, toda la documentación realizada y los diagramas de clases y componentes que se irán actualizando durante las iteraciones. También está implementado el cargador de mapas y las dinámicas básicas de movimiento.</w:t>
       </w:r>
     </w:p>
     <w:p>
       <w:pPr>
         <w:pStyle w:val="Normal"/>
-        <w:rPr>
-          <w:rFonts w:ascii="Calibri" w:hAnsi="Calibri"/>
-        </w:rPr>
+        <w:numPr>
+          <w:ilvl w:val="0"/>
+          <w:numId w:val="2"/>
+        </w:numPr>
+        <w:rPr/>
+      </w:pPr>
+      <w:r>
+        <w:rPr/>
+        <w:t>Se ha realizado la primera grabación de sonidos, por lo que también se tienen ya unos cuantos sonidos para el proyecto.</w:t>
+      </w:r>
+    </w:p>
+    <w:p>
+      <w:pPr>
+        <w:pStyle w:val="Normal"/>
+        <w:rPr/>
       </w:pPr>
       <w:r>
         <w:rPr/>
@@ -559,9 +544,7 @@
       <w:pPr>
         <w:pStyle w:val="Normal"/>
         <w:jc w:val="left"/>
-        <w:rPr>
-          <w:rFonts w:ascii="Calibri" w:hAnsi="Calibri"/>
-        </w:rPr>
+        <w:rPr/>
       </w:pPr>
       <w:r>
         <w:rPr/>
@@ -599,20 +582,18 @@
         <w:tblInd w:w="0" w:type="dxa"/>
         <w:tblCellMar>
           <w:top w:w="0" w:type="dxa"/>
-          <w:left w:w="73" w:type="dxa"/>
+          <w:left w:w="63" w:type="dxa"/>
           <w:bottom w:w="0" w:type="dxa"/>
           <w:right w:w="108" w:type="dxa"/>
         </w:tblCellMar>
         <w:tblLook w:firstRow="1" w:noVBand="1" w:lastRow="0" w:firstColumn="1" w:lastColumn="0" w:noHBand="0" w:val="04a0"/>
       </w:tblPr>
       <w:tblGrid>
-        <w:gridCol w:w="846"/>
-        <w:gridCol w:w="1743"/>
-        <w:gridCol w:w="1230"/>
-        <w:gridCol w:w="1"/>
-        <w:gridCol w:w="1934"/>
-        <w:gridCol w:w="1"/>
-        <w:gridCol w:w="2749"/>
+        <w:gridCol w:w="841"/>
+        <w:gridCol w:w="1989"/>
+        <w:gridCol w:w="1229"/>
+        <w:gridCol w:w="1838"/>
+        <w:gridCol w:w="2607"/>
       </w:tblGrid>
       <w:tr>
         <w:trPr>
@@ -620,7 +601,7 @@
         </w:trPr>
         <w:tc>
           <w:tcPr>
-            <w:tcW w:w="846" w:type="dxa"/>
+            <w:tcW w:w="841" w:type="dxa"/>
             <w:tcBorders/>
             <w:shd w:fill="auto" w:val="clear"/>
             <w:vAlign w:val="center"/>
@@ -628,13 +609,8 @@
           <w:p>
             <w:pPr>
               <w:pStyle w:val="Ttulo3"/>
-              <w:numPr>
-                <w:ilvl w:val="0"/>
-                <w:numId w:val="0"/>
-              </w:numPr>
               <w:spacing w:lineRule="auto" w:line="240" w:before="0" w:after="0"/>
               <w:jc w:val="center"/>
-              <w:outlineLvl w:val="2"/>
               <w:rPr>
                 <w:sz w:val="28"/>
               </w:rPr>
@@ -650,7 +626,7 @@
         </w:tc>
         <w:tc>
           <w:tcPr>
-            <w:tcW w:w="1743" w:type="dxa"/>
+            <w:tcW w:w="1989" w:type="dxa"/>
             <w:tcBorders/>
             <w:shd w:fill="auto" w:val="clear"/>
             <w:vAlign w:val="center"/>
@@ -658,13 +634,8 @@
           <w:p>
             <w:pPr>
               <w:pStyle w:val="Ttulo3"/>
-              <w:numPr>
-                <w:ilvl w:val="0"/>
-                <w:numId w:val="0"/>
-              </w:numPr>
               <w:spacing w:lineRule="auto" w:line="240" w:before="0" w:after="0"/>
               <w:jc w:val="center"/>
-              <w:outlineLvl w:val="2"/>
               <w:rPr>
                 <w:sz w:val="28"/>
               </w:rPr>
@@ -680,7 +651,7 @@
         </w:tc>
         <w:tc>
           <w:tcPr>
-            <w:tcW w:w="1230" w:type="dxa"/>
+            <w:tcW w:w="1229" w:type="dxa"/>
             <w:tcBorders/>
             <w:shd w:fill="auto" w:val="clear"/>
             <w:vAlign w:val="center"/>
@@ -688,13 +659,8 @@
           <w:p>
             <w:pPr>
               <w:pStyle w:val="Ttulo3"/>
-              <w:numPr>
-                <w:ilvl w:val="0"/>
-                <w:numId w:val="0"/>
-              </w:numPr>
               <w:spacing w:lineRule="auto" w:line="240" w:before="0" w:after="0"/>
               <w:jc w:val="center"/>
-              <w:outlineLvl w:val="2"/>
               <w:rPr>
                 <w:sz w:val="28"/>
               </w:rPr>
@@ -710,8 +676,7 @@
         </w:tc>
         <w:tc>
           <w:tcPr>
-            <w:tcW w:w="1935" w:type="dxa"/>
-            <w:gridSpan w:val="2"/>
+            <w:tcW w:w="1838" w:type="dxa"/>
             <w:tcBorders/>
             <w:shd w:fill="auto" w:val="clear"/>
             <w:vAlign w:val="center"/>
@@ -719,13 +684,8 @@
           <w:p>
             <w:pPr>
               <w:pStyle w:val="Ttulo3"/>
-              <w:numPr>
-                <w:ilvl w:val="0"/>
-                <w:numId w:val="0"/>
-              </w:numPr>
               <w:spacing w:lineRule="auto" w:line="240" w:before="0" w:after="0"/>
               <w:jc w:val="center"/>
-              <w:outlineLvl w:val="2"/>
               <w:rPr>
                 <w:sz w:val="28"/>
               </w:rPr>
@@ -741,13 +701,8 @@
           <w:p>
             <w:pPr>
               <w:pStyle w:val="Ttulo3"/>
-              <w:numPr>
-                <w:ilvl w:val="0"/>
-                <w:numId w:val="0"/>
-              </w:numPr>
               <w:spacing w:lineRule="auto" w:line="240" w:before="0" w:after="0"/>
               <w:jc w:val="center"/>
-              <w:outlineLvl w:val="2"/>
               <w:rPr>
                 <w:sz w:val="28"/>
               </w:rPr>
@@ -763,8 +718,7 @@
         </w:tc>
         <w:tc>
           <w:tcPr>
-            <w:tcW w:w="2750" w:type="dxa"/>
-            <w:gridSpan w:val="2"/>
+            <w:tcW w:w="2607" w:type="dxa"/>
             <w:tcBorders/>
             <w:shd w:fill="auto" w:val="clear"/>
             <w:vAlign w:val="center"/>
@@ -772,13 +726,8 @@
           <w:p>
             <w:pPr>
               <w:pStyle w:val="Ttulo3"/>
-              <w:numPr>
-                <w:ilvl w:val="0"/>
-                <w:numId w:val="0"/>
-              </w:numPr>
               <w:spacing w:lineRule="auto" w:line="240" w:before="0" w:after="0"/>
               <w:jc w:val="center"/>
-              <w:outlineLvl w:val="2"/>
               <w:rPr>
                 <w:sz w:val="28"/>
               </w:rPr>
@@ -799,7 +748,7 @@
         </w:trPr>
         <w:tc>
           <w:tcPr>
-            <w:tcW w:w="846" w:type="dxa"/>
+            <w:tcW w:w="841" w:type="dxa"/>
             <w:tcBorders/>
             <w:shd w:fill="auto" w:val="clear"/>
             <w:vAlign w:val="center"/>
@@ -820,7 +769,7 @@
         </w:tc>
         <w:tc>
           <w:tcPr>
-            <w:tcW w:w="1743" w:type="dxa"/>
+            <w:tcW w:w="1989" w:type="dxa"/>
             <w:tcBorders/>
             <w:shd w:fill="auto" w:val="clear"/>
             <w:vAlign w:val="center"/>
@@ -841,7 +790,7 @@
         </w:tc>
         <w:tc>
           <w:tcPr>
-            <w:tcW w:w="1230" w:type="dxa"/>
+            <w:tcW w:w="1229" w:type="dxa"/>
             <w:tcBorders/>
             <w:shd w:fill="auto" w:val="clear"/>
             <w:vAlign w:val="center"/>
@@ -861,8 +810,7 @@
         </w:tc>
         <w:tc>
           <w:tcPr>
-            <w:tcW w:w="1935" w:type="dxa"/>
-            <w:gridSpan w:val="2"/>
+            <w:tcW w:w="1838" w:type="dxa"/>
             <w:tcBorders/>
             <w:shd w:fill="auto" w:val="clear"/>
             <w:vAlign w:val="center"/>
@@ -876,14 +824,13 @@
             </w:pPr>
             <w:r>
               <w:rPr/>
-              <w:t>4/</w:t>
-            </w:r>
-          </w:p>
-        </w:tc>
-        <w:tc>
-          <w:tcPr>
-            <w:tcW w:w="2750" w:type="dxa"/>
-            <w:gridSpan w:val="2"/>
+              <w:t>4/4,65 h</w:t>
+            </w:r>
+          </w:p>
+        </w:tc>
+        <w:tc>
+          <w:tcPr>
+            <w:tcW w:w="2607" w:type="dxa"/>
             <w:tcBorders/>
             <w:shd w:fill="auto" w:val="clear"/>
             <w:vAlign w:val="center"/>
@@ -892,18 +839,11 @@
             <w:pPr>
               <w:pStyle w:val="Normal"/>
               <w:spacing w:lineRule="auto" w:line="240" w:before="0" w:after="0"/>
-              <w:rPr>
-                <w:b w:val="false"/>
-                <w:b w:val="false"/>
-                <w:bCs w:val="false"/>
-              </w:rPr>
-            </w:pPr>
-            <w:r>
-              <w:rPr>
-                <w:b w:val="false"/>
-                <w:bCs w:val="false"/>
-              </w:rPr>
-              <w:t>Responsables:Marines, Debora</w:t>
+              <w:rPr/>
+            </w:pPr>
+            <w:r>
+              <w:rPr/>
+              <w:t>Responsables: Marinés, Débora</w:t>
             </w:r>
           </w:p>
           <w:p>
@@ -924,7 +864,7 @@
         </w:trPr>
         <w:tc>
           <w:tcPr>
-            <w:tcW w:w="846" w:type="dxa"/>
+            <w:tcW w:w="841" w:type="dxa"/>
             <w:tcBorders/>
             <w:shd w:fill="auto" w:val="clear"/>
             <w:vAlign w:val="center"/>
@@ -943,7 +883,7 @@
         </w:tc>
         <w:tc>
           <w:tcPr>
-            <w:tcW w:w="1743" w:type="dxa"/>
+            <w:tcW w:w="1989" w:type="dxa"/>
             <w:tcBorders/>
             <w:shd w:fill="auto" w:val="clear"/>
             <w:vAlign w:val="center"/>
@@ -956,13 +896,13 @@
             </w:pPr>
             <w:r>
               <w:rPr/>
-              <w:t>[v1] Documento de diseño de toma de decision: espacio y metodos (2/2)</w:t>
-            </w:r>
-          </w:p>
-        </w:tc>
-        <w:tc>
-          <w:tcPr>
-            <w:tcW w:w="1230" w:type="dxa"/>
+              <w:t>[v1] Documento de diseño de toma de decisión: espacio y métodos (2/2)</w:t>
+            </w:r>
+          </w:p>
+        </w:tc>
+        <w:tc>
+          <w:tcPr>
+            <w:tcW w:w="1229" w:type="dxa"/>
             <w:tcBorders/>
             <w:shd w:fill="auto" w:val="clear"/>
             <w:vAlign w:val="center"/>
@@ -982,8 +922,7 @@
         </w:tc>
         <w:tc>
           <w:tcPr>
-            <w:tcW w:w="1935" w:type="dxa"/>
-            <w:gridSpan w:val="2"/>
+            <w:tcW w:w="1838" w:type="dxa"/>
             <w:tcBorders/>
             <w:shd w:fill="auto" w:val="clear"/>
             <w:vAlign w:val="center"/>
@@ -997,14 +936,13 @@
             </w:pPr>
             <w:r>
               <w:rPr/>
-              <w:t>28/</w:t>
-            </w:r>
-          </w:p>
-        </w:tc>
-        <w:tc>
-          <w:tcPr>
-            <w:tcW w:w="2750" w:type="dxa"/>
-            <w:gridSpan w:val="2"/>
+              <w:t>28/10,7 h</w:t>
+            </w:r>
+          </w:p>
+        </w:tc>
+        <w:tc>
+          <w:tcPr>
+            <w:tcW w:w="2607" w:type="dxa"/>
             <w:tcBorders/>
             <w:shd w:fill="auto" w:val="clear"/>
             <w:vAlign w:val="center"/>
@@ -1016,10 +954,7 @@
               <w:rPr/>
             </w:pPr>
             <w:r>
-              <w:rPr>
-                <w:b w:val="false"/>
-                <w:bCs w:val="false"/>
-              </w:rPr>
+              <w:rPr/>
               <w:t>Responsables:</w:t>
             </w:r>
             <w:r>
@@ -1030,11 +965,29 @@
               <w:t xml:space="preserve"> </w:t>
             </w:r>
             <w:r>
-              <w:rPr>
-                <w:b w:val="false"/>
-                <w:bCs w:val="false"/>
-              </w:rPr>
-              <w:t>Jose vicente, David ramon, Debora</w:t>
+              <w:rPr/>
+              <w:t>José Vicente, David Ramón, Débora</w:t>
+            </w:r>
+          </w:p>
+          <w:p>
+            <w:pPr>
+              <w:pStyle w:val="Normal"/>
+              <w:spacing w:lineRule="auto" w:line="240" w:before="0" w:after="0"/>
+              <w:rPr/>
+            </w:pPr>
+            <w:r>
+              <w:rPr/>
+            </w:r>
+          </w:p>
+          <w:p>
+            <w:pPr>
+              <w:pStyle w:val="Normal"/>
+              <w:spacing w:lineRule="auto" w:line="240" w:before="0" w:after="0"/>
+              <w:rPr/>
+            </w:pPr>
+            <w:r>
+              <w:rPr/>
+              <w:t>Este documento se ira modificando durante la implementación de la IA.</w:t>
             </w:r>
           </w:p>
           <w:p>
@@ -1055,7 +1008,7 @@
         </w:trPr>
         <w:tc>
           <w:tcPr>
-            <w:tcW w:w="846" w:type="dxa"/>
+            <w:tcW w:w="841" w:type="dxa"/>
             <w:tcBorders/>
             <w:shd w:fill="auto" w:val="clear"/>
             <w:vAlign w:val="center"/>
@@ -1074,7 +1027,7 @@
         </w:tc>
         <w:tc>
           <w:tcPr>
-            <w:tcW w:w="1743" w:type="dxa"/>
+            <w:tcW w:w="1989" w:type="dxa"/>
             <w:tcBorders/>
             <w:shd w:fill="auto" w:val="clear"/>
             <w:vAlign w:val="center"/>
@@ -1093,7 +1046,7 @@
         </w:tc>
         <w:tc>
           <w:tcPr>
-            <w:tcW w:w="1230" w:type="dxa"/>
+            <w:tcW w:w="1229" w:type="dxa"/>
             <w:tcBorders/>
             <w:shd w:fill="auto" w:val="clear"/>
             <w:vAlign w:val="center"/>
@@ -1113,8 +1066,7 @@
         </w:tc>
         <w:tc>
           <w:tcPr>
-            <w:tcW w:w="1935" w:type="dxa"/>
-            <w:gridSpan w:val="2"/>
+            <w:tcW w:w="1838" w:type="dxa"/>
             <w:tcBorders/>
             <w:shd w:fill="auto" w:val="clear"/>
             <w:vAlign w:val="center"/>
@@ -1128,14 +1080,13 @@
             </w:pPr>
             <w:r>
               <w:rPr/>
-              <w:t>29/</w:t>
-            </w:r>
-          </w:p>
-        </w:tc>
-        <w:tc>
-          <w:tcPr>
-            <w:tcW w:w="2750" w:type="dxa"/>
-            <w:gridSpan w:val="2"/>
+              <w:t>29/12,85  h</w:t>
+            </w:r>
+          </w:p>
+        </w:tc>
+        <w:tc>
+          <w:tcPr>
+            <w:tcW w:w="2607" w:type="dxa"/>
             <w:tcBorders/>
             <w:shd w:fill="auto" w:val="clear"/>
             <w:vAlign w:val="center"/>
@@ -1147,11 +1098,29 @@
               <w:rPr/>
             </w:pPr>
             <w:r>
-              <w:rPr>
-                <w:b w:val="false"/>
-                <w:bCs w:val="false"/>
-              </w:rPr>
-              <w:t>Responsables: Marines</w:t>
+              <w:rPr/>
+              <w:t>Responsables:  Débora, Marinés</w:t>
+            </w:r>
+          </w:p>
+          <w:p>
+            <w:pPr>
+              <w:pStyle w:val="Normal"/>
+              <w:spacing w:lineRule="auto" w:line="240" w:before="0" w:after="0"/>
+              <w:rPr/>
+            </w:pPr>
+            <w:r>
+              <w:rPr/>
+            </w:r>
+          </w:p>
+          <w:p>
+            <w:pPr>
+              <w:pStyle w:val="Normal"/>
+              <w:spacing w:lineRule="auto" w:line="240" w:before="0" w:after="0"/>
+              <w:rPr/>
+            </w:pPr>
+            <w:r>
+              <w:rPr/>
+              <w:t>Este documento se ira modificando durante la implementación de la IA.</w:t>
             </w:r>
           </w:p>
           <w:p>
@@ -1172,7 +1141,7 @@
         </w:trPr>
         <w:tc>
           <w:tcPr>
-            <w:tcW w:w="846" w:type="dxa"/>
+            <w:tcW w:w="841" w:type="dxa"/>
             <w:tcBorders>
               <w:top w:val="nil"/>
             </w:tcBorders>
@@ -1193,28 +1162,38 @@
         </w:tc>
         <w:tc>
           <w:tcPr>
-            <w:tcW w:w="1743" w:type="dxa"/>
-            <w:tcBorders>
-              <w:top w:val="nil"/>
-            </w:tcBorders>
-            <w:shd w:fill="auto" w:val="clear"/>
-            <w:vAlign w:val="center"/>
-          </w:tcPr>
-          <w:p>
-            <w:pPr>
-              <w:pStyle w:val="Normal"/>
-              <w:spacing w:lineRule="auto" w:line="240" w:before="0" w:after="0"/>
-              <w:rPr/>
-            </w:pPr>
-            <w:r>
-              <w:rPr/>
-              <w:t>[V1]Sistema de toma de decisión con Behaviour Trees (2/2)</w:t>
-            </w:r>
-          </w:p>
-        </w:tc>
-        <w:tc>
-          <w:tcPr>
-            <w:tcW w:w="1230" w:type="dxa"/>
+            <w:tcW w:w="1989" w:type="dxa"/>
+            <w:tcBorders>
+              <w:top w:val="nil"/>
+            </w:tcBorders>
+            <w:shd w:fill="auto" w:val="clear"/>
+            <w:vAlign w:val="center"/>
+          </w:tcPr>
+          <w:p>
+            <w:pPr>
+              <w:pStyle w:val="Normal"/>
+              <w:spacing w:lineRule="auto" w:line="240" w:before="0" w:after="0"/>
+              <w:rPr/>
+            </w:pPr>
+            <w:r>
+              <w:rPr/>
+              <w:t xml:space="preserve">[V1]Sistema de toma de decisión con </w:t>
+            </w:r>
+            <w:r>
+              <w:rPr>
+                <w:i/>
+              </w:rPr>
+              <w:t>Behavior Trees</w:t>
+            </w:r>
+            <w:r>
+              <w:rPr/>
+              <w:t xml:space="preserve"> (2/2)</w:t>
+            </w:r>
+          </w:p>
+        </w:tc>
+        <w:tc>
+          <w:tcPr>
+            <w:tcW w:w="1229" w:type="dxa"/>
             <w:tcBorders>
               <w:top w:val="nil"/>
             </w:tcBorders>
@@ -1230,14 +1209,13 @@
             </w:pPr>
             <w:r>
               <w:rPr/>
-              <w:t>100%</w:t>
-            </w:r>
-          </w:p>
-        </w:tc>
-        <w:tc>
-          <w:tcPr>
-            <w:tcW w:w="1935" w:type="dxa"/>
-            <w:gridSpan w:val="2"/>
+              <w:t>50%</w:t>
+            </w:r>
+          </w:p>
+        </w:tc>
+        <w:tc>
+          <w:tcPr>
+            <w:tcW w:w="1838" w:type="dxa"/>
             <w:tcBorders>
               <w:top w:val="nil"/>
             </w:tcBorders>
@@ -1253,53 +1231,51 @@
             </w:pPr>
             <w:r>
               <w:rPr/>
-              <w:t>36/</w:t>
-            </w:r>
-          </w:p>
-        </w:tc>
-        <w:tc>
-          <w:tcPr>
-            <w:tcW w:w="2750" w:type="dxa"/>
-            <w:gridSpan w:val="2"/>
-            <w:tcBorders>
-              <w:top w:val="nil"/>
-            </w:tcBorders>
-            <w:shd w:fill="auto" w:val="clear"/>
-            <w:vAlign w:val="center"/>
-          </w:tcPr>
-          <w:p>
-            <w:pPr>
-              <w:pStyle w:val="Normal"/>
-              <w:spacing w:lineRule="auto" w:line="240" w:before="0" w:after="0"/>
-              <w:rPr/>
-            </w:pPr>
-            <w:r>
-              <w:rPr>
-                <w:b w:val="false"/>
-                <w:bCs w:val="false"/>
-              </w:rPr>
-              <w:t>Responsables: Debora, Marines</w:t>
-            </w:r>
-          </w:p>
-          <w:p>
-            <w:pPr>
-              <w:pStyle w:val="Normal"/>
-              <w:spacing w:lineRule="auto" w:line="240" w:before="0" w:after="0"/>
-              <w:rPr/>
-            </w:pPr>
-            <w:r>
-              <w:rPr/>
-            </w:r>
-          </w:p>
-          <w:p>
-            <w:pPr>
-              <w:pStyle w:val="Normal"/>
-              <w:spacing w:lineRule="auto" w:line="240" w:before="0" w:after="0"/>
-              <w:rPr/>
-            </w:pPr>
-            <w:r>
-              <w:rPr/>
-              <w:t>Queda implementación se crea tarea en iteración 6.</w:t>
+              <w:t>36/53,2 h</w:t>
+            </w:r>
+          </w:p>
+        </w:tc>
+        <w:tc>
+          <w:tcPr>
+            <w:tcW w:w="2607" w:type="dxa"/>
+            <w:tcBorders>
+              <w:top w:val="nil"/>
+            </w:tcBorders>
+            <w:shd w:fill="auto" w:val="clear"/>
+            <w:vAlign w:val="center"/>
+          </w:tcPr>
+          <w:p>
+            <w:pPr>
+              <w:pStyle w:val="Normal"/>
+              <w:spacing w:lineRule="auto" w:line="240" w:before="0" w:after="0"/>
+              <w:rPr/>
+            </w:pPr>
+            <w:r>
+              <w:rPr/>
+              <w:t>Responsables: Débora, Marinés</w:t>
+            </w:r>
+            <w:bookmarkStart w:id="0" w:name="_GoBack"/>
+            <w:bookmarkEnd w:id="0"/>
+          </w:p>
+          <w:p>
+            <w:pPr>
+              <w:pStyle w:val="Normal"/>
+              <w:spacing w:lineRule="auto" w:line="240" w:before="0" w:after="0"/>
+              <w:rPr/>
+            </w:pPr>
+            <w:r>
+              <w:rPr/>
+            </w:r>
+          </w:p>
+          <w:p>
+            <w:pPr>
+              <w:pStyle w:val="Normal"/>
+              <w:spacing w:lineRule="auto" w:line="240" w:before="0" w:after="0"/>
+              <w:rPr/>
+            </w:pPr>
+            <w:r>
+              <w:rPr/>
+              <w:t>Queda implementación, se crea tarea en iteración 6(25 horas).</w:t>
             </w:r>
           </w:p>
         </w:tc>
@@ -1310,7 +1286,7 @@
         </w:trPr>
         <w:tc>
           <w:tcPr>
-            <w:tcW w:w="846" w:type="dxa"/>
+            <w:tcW w:w="841" w:type="dxa"/>
             <w:tcBorders/>
             <w:shd w:fill="auto" w:val="clear"/>
             <w:vAlign w:val="center"/>
@@ -1330,7 +1306,7 @@
         </w:tc>
         <w:tc>
           <w:tcPr>
-            <w:tcW w:w="1743" w:type="dxa"/>
+            <w:tcW w:w="1989" w:type="dxa"/>
             <w:tcBorders/>
             <w:shd w:fill="auto" w:val="clear"/>
             <w:vAlign w:val="center"/>
@@ -1345,13 +1321,26 @@
               <w:rPr>
                 <w:color w:val="000000"/>
               </w:rPr>
-              <w:t>[v2]Utilización de joints en las mecánicas jugables (2/2)</w:t>
-            </w:r>
-          </w:p>
-        </w:tc>
-        <w:tc>
-          <w:tcPr>
-            <w:tcW w:w="1230" w:type="dxa"/>
+              <w:t xml:space="preserve">[v2]Utilización de </w:t>
+            </w:r>
+            <w:r>
+              <w:rPr>
+                <w:i/>
+                <w:color w:val="000000"/>
+              </w:rPr>
+              <w:t>joints</w:t>
+            </w:r>
+            <w:r>
+              <w:rPr>
+                <w:color w:val="000000"/>
+              </w:rPr>
+              <w:t xml:space="preserve"> en las mecánicas jugables (2/2)</w:t>
+            </w:r>
+          </w:p>
+        </w:tc>
+        <w:tc>
+          <w:tcPr>
+            <w:tcW w:w="1229" w:type="dxa"/>
             <w:tcBorders/>
             <w:shd w:fill="auto" w:val="clear"/>
             <w:vAlign w:val="center"/>
@@ -1371,8 +1360,7 @@
         </w:tc>
         <w:tc>
           <w:tcPr>
-            <w:tcW w:w="1935" w:type="dxa"/>
-            <w:gridSpan w:val="2"/>
+            <w:tcW w:w="1838" w:type="dxa"/>
             <w:tcBorders/>
             <w:shd w:fill="auto" w:val="clear"/>
             <w:vAlign w:val="center"/>
@@ -1386,14 +1374,13 @@
             </w:pPr>
             <w:r>
               <w:rPr/>
-              <w:t>17/</w:t>
-            </w:r>
-          </w:p>
-        </w:tc>
-        <w:tc>
-          <w:tcPr>
-            <w:tcW w:w="2750" w:type="dxa"/>
-            <w:gridSpan w:val="2"/>
+              <w:t>17/26,86  h</w:t>
+            </w:r>
+          </w:p>
+        </w:tc>
+        <w:tc>
+          <w:tcPr>
+            <w:tcW w:w="2607" w:type="dxa"/>
             <w:tcBorders/>
             <w:shd w:fill="auto" w:val="clear"/>
             <w:vAlign w:val="center"/>
@@ -1402,18 +1389,11 @@
             <w:pPr>
               <w:pStyle w:val="Normal"/>
               <w:spacing w:lineRule="auto" w:line="240" w:before="0" w:after="0"/>
-              <w:rPr>
-                <w:b w:val="false"/>
-                <w:b w:val="false"/>
-                <w:bCs w:val="false"/>
-              </w:rPr>
-            </w:pPr>
-            <w:r>
-              <w:rPr>
-                <w:b w:val="false"/>
-                <w:bCs w:val="false"/>
-              </w:rPr>
-              <w:t>Responsable: Jose ramon</w:t>
+              <w:rPr/>
+            </w:pPr>
+            <w:r>
+              <w:rPr/>
+              <w:t>Responsable: José Ramón</w:t>
             </w:r>
           </w:p>
         </w:tc>
@@ -1424,7 +1404,7 @@
         </w:trPr>
         <w:tc>
           <w:tcPr>
-            <w:tcW w:w="846" w:type="dxa"/>
+            <w:tcW w:w="841" w:type="dxa"/>
             <w:tcBorders>
               <w:top w:val="nil"/>
             </w:tcBorders>
@@ -1446,7 +1426,7 @@
         </w:tc>
         <w:tc>
           <w:tcPr>
-            <w:tcW w:w="1743" w:type="dxa"/>
+            <w:tcW w:w="1989" w:type="dxa"/>
             <w:tcBorders>
               <w:top w:val="nil"/>
             </w:tcBorders>
@@ -1469,7 +1449,7 @@
         </w:tc>
         <w:tc>
           <w:tcPr>
-            <w:tcW w:w="1230" w:type="dxa"/>
+            <w:tcW w:w="1229" w:type="dxa"/>
             <w:tcBorders>
               <w:top w:val="nil"/>
             </w:tcBorders>
@@ -1481,20 +1461,17 @@
               <w:pStyle w:val="Normal"/>
               <w:spacing w:lineRule="auto" w:line="240" w:before="0" w:after="0"/>
               <w:jc w:val="center"/>
-              <w:rPr>
-                <w:rFonts w:ascii="Calibri" w:hAnsi="Calibri"/>
-              </w:rPr>
-            </w:pPr>
-            <w:r>
-              <w:rPr/>
-              <w:t>20%</w:t>
-            </w:r>
-          </w:p>
-        </w:tc>
-        <w:tc>
-          <w:tcPr>
-            <w:tcW w:w="1935" w:type="dxa"/>
-            <w:gridSpan w:val="2"/>
+              <w:rPr/>
+            </w:pPr>
+            <w:r>
+              <w:rPr/>
+              <w:t>100%</w:t>
+            </w:r>
+          </w:p>
+        </w:tc>
+        <w:tc>
+          <w:tcPr>
+            <w:tcW w:w="1838" w:type="dxa"/>
             <w:tcBorders>
               <w:top w:val="nil"/>
             </w:tcBorders>
@@ -1510,36 +1487,28 @@
             </w:pPr>
             <w:r>
               <w:rPr/>
-              <w:t>30/</w:t>
-            </w:r>
-          </w:p>
-        </w:tc>
-        <w:tc>
-          <w:tcPr>
-            <w:tcW w:w="2750" w:type="dxa"/>
-            <w:gridSpan w:val="2"/>
-            <w:tcBorders>
-              <w:top w:val="nil"/>
-            </w:tcBorders>
-            <w:shd w:fill="auto" w:val="clear"/>
-            <w:vAlign w:val="center"/>
-          </w:tcPr>
-          <w:p>
-            <w:pPr>
-              <w:pStyle w:val="Normal"/>
-              <w:spacing w:lineRule="auto" w:line="240" w:before="0" w:after="0"/>
-              <w:rPr>
-                <w:b w:val="false"/>
-                <w:b w:val="false"/>
-                <w:bCs w:val="false"/>
-              </w:rPr>
-            </w:pPr>
-            <w:r>
-              <w:rPr>
-                <w:b w:val="false"/>
-                <w:bCs w:val="false"/>
-              </w:rPr>
-              <w:t>Responsable: Jose Ramon, Maria</w:t>
+              <w:t>30/14,5 h</w:t>
+            </w:r>
+          </w:p>
+        </w:tc>
+        <w:tc>
+          <w:tcPr>
+            <w:tcW w:w="2607" w:type="dxa"/>
+            <w:tcBorders>
+              <w:top w:val="nil"/>
+            </w:tcBorders>
+            <w:shd w:fill="auto" w:val="clear"/>
+            <w:vAlign w:val="center"/>
+          </w:tcPr>
+          <w:p>
+            <w:pPr>
+              <w:pStyle w:val="Normal"/>
+              <w:spacing w:lineRule="auto" w:line="240" w:before="0" w:after="0"/>
+              <w:rPr/>
+            </w:pPr>
+            <w:r>
+              <w:rPr/>
+              <w:t>Responsable: José Ramón, María</w:t>
             </w:r>
           </w:p>
         </w:tc>
@@ -1550,7 +1519,7 @@
         </w:trPr>
         <w:tc>
           <w:tcPr>
-            <w:tcW w:w="846" w:type="dxa"/>
+            <w:tcW w:w="841" w:type="dxa"/>
             <w:tcBorders>
               <w:top w:val="nil"/>
             </w:tcBorders>
@@ -1572,7 +1541,7 @@
         </w:tc>
         <w:tc>
           <w:tcPr>
-            <w:tcW w:w="1743" w:type="dxa"/>
+            <w:tcW w:w="1989" w:type="dxa"/>
             <w:tcBorders>
               <w:top w:val="nil"/>
             </w:tcBorders>
@@ -1595,7 +1564,7 @@
         </w:tc>
         <w:tc>
           <w:tcPr>
-            <w:tcW w:w="1230" w:type="dxa"/>
+            <w:tcW w:w="1229" w:type="dxa"/>
             <w:tcBorders>
               <w:top w:val="nil"/>
             </w:tcBorders>
@@ -1617,8 +1586,7 @@
         </w:tc>
         <w:tc>
           <w:tcPr>
-            <w:tcW w:w="1935" w:type="dxa"/>
-            <w:gridSpan w:val="2"/>
+            <w:tcW w:w="1838" w:type="dxa"/>
             <w:tcBorders>
               <w:top w:val="nil"/>
             </w:tcBorders>
@@ -1634,58 +1602,51 @@
             </w:pPr>
             <w:r>
               <w:rPr/>
-              <w:t>23/</w:t>
-            </w:r>
-          </w:p>
-        </w:tc>
-        <w:tc>
-          <w:tcPr>
-            <w:tcW w:w="2750" w:type="dxa"/>
-            <w:gridSpan w:val="2"/>
-            <w:tcBorders>
-              <w:top w:val="nil"/>
-            </w:tcBorders>
-            <w:shd w:fill="auto" w:val="clear"/>
-            <w:vAlign w:val="center"/>
-          </w:tcPr>
-          <w:p>
-            <w:pPr>
-              <w:pStyle w:val="Normal"/>
-              <w:spacing w:lineRule="auto" w:line="240" w:before="0" w:after="0"/>
-              <w:rPr>
-                <w:b w:val="false"/>
-                <w:b w:val="false"/>
-                <w:bCs w:val="false"/>
-              </w:rPr>
-            </w:pPr>
-            <w:bookmarkStart w:id="0" w:name="__DdeLink__880_3755166861"/>
-            <w:r>
-              <w:rPr>
-                <w:b w:val="false"/>
-                <w:bCs w:val="false"/>
-              </w:rPr>
-              <w:t>Responsables: David ramon, Jose Vicente</w:t>
-            </w:r>
-            <w:bookmarkEnd w:id="0"/>
-          </w:p>
-          <w:p>
-            <w:pPr>
-              <w:pStyle w:val="Normal"/>
-              <w:spacing w:lineRule="auto" w:line="240" w:before="0" w:after="0"/>
-              <w:rPr/>
-            </w:pPr>
-            <w:r>
-              <w:rPr/>
-            </w:r>
-          </w:p>
-          <w:p>
-            <w:pPr>
-              <w:pStyle w:val="Normal"/>
-              <w:spacing w:lineRule="auto" w:line="240" w:before="0" w:after="0"/>
-              <w:rPr/>
-            </w:pPr>
-            <w:r>
-              <w:rPr/>
+              <w:t>23/30 minutos</w:t>
+            </w:r>
+          </w:p>
+        </w:tc>
+        <w:tc>
+          <w:tcPr>
+            <w:tcW w:w="2607" w:type="dxa"/>
+            <w:tcBorders>
+              <w:top w:val="nil"/>
+            </w:tcBorders>
+            <w:shd w:fill="auto" w:val="clear"/>
+            <w:vAlign w:val="center"/>
+          </w:tcPr>
+          <w:p>
+            <w:pPr>
+              <w:pStyle w:val="Normal"/>
+              <w:spacing w:lineRule="auto" w:line="240" w:before="0" w:after="0"/>
+              <w:rPr/>
+            </w:pPr>
+            <w:bookmarkStart w:id="1" w:name="__DdeLink__880_3755166861"/>
+            <w:r>
+              <w:rPr/>
+              <w:t>Responsables: David Ramón, José Vicente</w:t>
+            </w:r>
+            <w:bookmarkEnd w:id="1"/>
+          </w:p>
+          <w:p>
+            <w:pPr>
+              <w:pStyle w:val="Normal"/>
+              <w:spacing w:lineRule="auto" w:line="240" w:before="0" w:after="0"/>
+              <w:rPr/>
+            </w:pPr>
+            <w:r>
+              <w:rPr/>
+            </w:r>
+          </w:p>
+          <w:p>
+            <w:pPr>
+              <w:pStyle w:val="Normal"/>
+              <w:spacing w:lineRule="auto" w:line="240" w:before="0" w:after="0"/>
+              <w:rPr/>
+            </w:pPr>
+            <w:r>
+              <w:rPr/>
+              <w:t>No esta reflejado en toggl es una aproximación.</w:t>
             </w:r>
           </w:p>
         </w:tc>
@@ -1696,7 +1657,7 @@
         </w:trPr>
         <w:tc>
           <w:tcPr>
-            <w:tcW w:w="846" w:type="dxa"/>
+            <w:tcW w:w="841" w:type="dxa"/>
             <w:tcBorders>
               <w:top w:val="nil"/>
             </w:tcBorders>
@@ -1718,7 +1679,7 @@
         </w:tc>
         <w:tc>
           <w:tcPr>
-            <w:tcW w:w="1743" w:type="dxa"/>
+            <w:tcW w:w="1989" w:type="dxa"/>
             <w:tcBorders>
               <w:top w:val="nil"/>
             </w:tcBorders>
@@ -1739,7 +1700,7 @@
         </w:tc>
         <w:tc>
           <w:tcPr>
-            <w:tcW w:w="1230" w:type="dxa"/>
+            <w:tcW w:w="1229" w:type="dxa"/>
             <w:tcBorders>
               <w:top w:val="nil"/>
             </w:tcBorders>
@@ -1755,14 +1716,13 @@
             </w:pPr>
             <w:r>
               <w:rPr/>
-              <w:t>0%</w:t>
-            </w:r>
-          </w:p>
-        </w:tc>
-        <w:tc>
-          <w:tcPr>
-            <w:tcW w:w="1935" w:type="dxa"/>
-            <w:gridSpan w:val="2"/>
+              <w:t>100%</w:t>
+            </w:r>
+          </w:p>
+        </w:tc>
+        <w:tc>
+          <w:tcPr>
+            <w:tcW w:w="1838" w:type="dxa"/>
             <w:tcBorders>
               <w:top w:val="nil"/>
             </w:tcBorders>
@@ -1778,36 +1738,49 @@
             </w:pPr>
             <w:r>
               <w:rPr/>
-              <w:t>23/</w:t>
-            </w:r>
-          </w:p>
-        </w:tc>
-        <w:tc>
-          <w:tcPr>
-            <w:tcW w:w="2750" w:type="dxa"/>
-            <w:gridSpan w:val="2"/>
-            <w:tcBorders>
-              <w:top w:val="nil"/>
-            </w:tcBorders>
-            <w:shd w:fill="auto" w:val="clear"/>
-            <w:vAlign w:val="center"/>
-          </w:tcPr>
-          <w:p>
-            <w:pPr>
-              <w:pStyle w:val="Normal"/>
-              <w:spacing w:lineRule="auto" w:line="240" w:before="0" w:after="0"/>
-              <w:rPr>
-                <w:b w:val="false"/>
-                <w:b w:val="false"/>
-                <w:bCs w:val="false"/>
-              </w:rPr>
-            </w:pPr>
-            <w:r>
-              <w:rPr>
-                <w:b w:val="false"/>
-                <w:bCs w:val="false"/>
-              </w:rPr>
-              <w:t>Responsables:David ramon, Jose Vicente</w:t>
+              <w:t>23/1 h</w:t>
+            </w:r>
+          </w:p>
+        </w:tc>
+        <w:tc>
+          <w:tcPr>
+            <w:tcW w:w="2607" w:type="dxa"/>
+            <w:tcBorders>
+              <w:top w:val="nil"/>
+            </w:tcBorders>
+            <w:shd w:fill="auto" w:val="clear"/>
+            <w:vAlign w:val="center"/>
+          </w:tcPr>
+          <w:p>
+            <w:pPr>
+              <w:pStyle w:val="Normal"/>
+              <w:spacing w:lineRule="auto" w:line="240" w:before="0" w:after="0"/>
+              <w:rPr/>
+            </w:pPr>
+            <w:r>
+              <w:rPr/>
+              <w:t>Responsables: David Ramón, José Vicente</w:t>
+            </w:r>
+          </w:p>
+          <w:p>
+            <w:pPr>
+              <w:pStyle w:val="Normal"/>
+              <w:spacing w:lineRule="auto" w:line="240" w:before="0" w:after="0"/>
+              <w:rPr/>
+            </w:pPr>
+            <w:r>
+              <w:rPr/>
+            </w:r>
+          </w:p>
+          <w:p>
+            <w:pPr>
+              <w:pStyle w:val="Normal"/>
+              <w:spacing w:lineRule="auto" w:line="240" w:before="0" w:after="0"/>
+              <w:rPr/>
+            </w:pPr>
+            <w:r>
+              <w:rPr/>
+              <w:t>No esta reflejado en toggl es una aproximación.</w:t>
             </w:r>
           </w:p>
         </w:tc>
@@ -1818,7 +1791,7 @@
         </w:trPr>
         <w:tc>
           <w:tcPr>
-            <w:tcW w:w="846" w:type="dxa"/>
+            <w:tcW w:w="841" w:type="dxa"/>
             <w:tcBorders>
               <w:top w:val="nil"/>
             </w:tcBorders>
@@ -1840,7 +1813,7 @@
         </w:tc>
         <w:tc>
           <w:tcPr>
-            <w:tcW w:w="1743" w:type="dxa"/>
+            <w:tcW w:w="1989" w:type="dxa"/>
             <w:tcBorders>
               <w:top w:val="nil"/>
             </w:tcBorders>
@@ -1861,7 +1834,7 @@
         </w:tc>
         <w:tc>
           <w:tcPr>
-            <w:tcW w:w="1230" w:type="dxa"/>
+            <w:tcW w:w="1229" w:type="dxa"/>
             <w:tcBorders>
               <w:top w:val="nil"/>
             </w:tcBorders>
@@ -1877,14 +1850,13 @@
             </w:pPr>
             <w:r>
               <w:rPr/>
-              <w:t>85%</w:t>
-            </w:r>
-          </w:p>
-        </w:tc>
-        <w:tc>
-          <w:tcPr>
-            <w:tcW w:w="1935" w:type="dxa"/>
-            <w:gridSpan w:val="2"/>
+              <w:t>100%</w:t>
+            </w:r>
+          </w:p>
+        </w:tc>
+        <w:tc>
+          <w:tcPr>
+            <w:tcW w:w="1838" w:type="dxa"/>
             <w:tcBorders>
               <w:top w:val="nil"/>
             </w:tcBorders>
@@ -1900,36 +1872,49 @@
             </w:pPr>
             <w:r>
               <w:rPr/>
-              <w:t>21/</w:t>
-            </w:r>
-          </w:p>
-        </w:tc>
-        <w:tc>
-          <w:tcPr>
-            <w:tcW w:w="2750" w:type="dxa"/>
-            <w:gridSpan w:val="2"/>
-            <w:tcBorders>
-              <w:top w:val="nil"/>
-            </w:tcBorders>
-            <w:shd w:fill="auto" w:val="clear"/>
-            <w:vAlign w:val="center"/>
-          </w:tcPr>
-          <w:p>
-            <w:pPr>
-              <w:pStyle w:val="Normal"/>
-              <w:spacing w:lineRule="auto" w:line="240" w:before="0" w:after="0"/>
-              <w:rPr>
-                <w:b w:val="false"/>
-                <w:b w:val="false"/>
-                <w:bCs w:val="false"/>
-              </w:rPr>
-            </w:pPr>
-            <w:r>
-              <w:rPr>
-                <w:b w:val="false"/>
-                <w:bCs w:val="false"/>
-              </w:rPr>
-              <w:t>Responsables: David ramon, Jose Vicente</w:t>
+              <w:t>21/1 h</w:t>
+            </w:r>
+          </w:p>
+        </w:tc>
+        <w:tc>
+          <w:tcPr>
+            <w:tcW w:w="2607" w:type="dxa"/>
+            <w:tcBorders>
+              <w:top w:val="nil"/>
+            </w:tcBorders>
+            <w:shd w:fill="auto" w:val="clear"/>
+            <w:vAlign w:val="center"/>
+          </w:tcPr>
+          <w:p>
+            <w:pPr>
+              <w:pStyle w:val="Normal"/>
+              <w:spacing w:lineRule="auto" w:line="240" w:before="0" w:after="0"/>
+              <w:rPr/>
+            </w:pPr>
+            <w:r>
+              <w:rPr/>
+              <w:t>Responsables: David Ramón, José Vicente</w:t>
+            </w:r>
+          </w:p>
+          <w:p>
+            <w:pPr>
+              <w:pStyle w:val="Normal"/>
+              <w:spacing w:lineRule="auto" w:line="240" w:before="0" w:after="0"/>
+              <w:rPr/>
+            </w:pPr>
+            <w:r>
+              <w:rPr/>
+            </w:r>
+          </w:p>
+          <w:p>
+            <w:pPr>
+              <w:pStyle w:val="Normal"/>
+              <w:spacing w:lineRule="auto" w:line="240" w:before="0" w:after="0"/>
+              <w:rPr/>
+            </w:pPr>
+            <w:r>
+              <w:rPr/>
+              <w:t>No esta reflejado en toggl es una aproximación.</w:t>
             </w:r>
           </w:p>
         </w:tc>
@@ -1940,7 +1925,7 @@
         </w:trPr>
         <w:tc>
           <w:tcPr>
-            <w:tcW w:w="846" w:type="dxa"/>
+            <w:tcW w:w="841" w:type="dxa"/>
             <w:tcBorders>
               <w:top w:val="nil"/>
             </w:tcBorders>
@@ -1962,7 +1947,7 @@
         </w:tc>
         <w:tc>
           <w:tcPr>
-            <w:tcW w:w="1743" w:type="dxa"/>
+            <w:tcW w:w="1989" w:type="dxa"/>
             <w:tcBorders>
               <w:top w:val="nil"/>
             </w:tcBorders>
@@ -1983,7 +1968,7 @@
         </w:tc>
         <w:tc>
           <w:tcPr>
-            <w:tcW w:w="1230" w:type="dxa"/>
+            <w:tcW w:w="1229" w:type="dxa"/>
             <w:tcBorders>
               <w:top w:val="nil"/>
             </w:tcBorders>
@@ -2005,8 +1990,7 @@
         </w:tc>
         <w:tc>
           <w:tcPr>
-            <w:tcW w:w="1935" w:type="dxa"/>
-            <w:gridSpan w:val="2"/>
+            <w:tcW w:w="1838" w:type="dxa"/>
             <w:tcBorders>
               <w:top w:val="nil"/>
             </w:tcBorders>
@@ -2022,36 +2006,28 @@
             </w:pPr>
             <w:r>
               <w:rPr/>
-              <w:t>18/</w:t>
-            </w:r>
-          </w:p>
-        </w:tc>
-        <w:tc>
-          <w:tcPr>
-            <w:tcW w:w="2750" w:type="dxa"/>
-            <w:gridSpan w:val="2"/>
-            <w:tcBorders>
-              <w:top w:val="nil"/>
-            </w:tcBorders>
-            <w:shd w:fill="auto" w:val="clear"/>
-            <w:vAlign w:val="center"/>
-          </w:tcPr>
-          <w:p>
-            <w:pPr>
-              <w:pStyle w:val="Normal"/>
-              <w:spacing w:lineRule="auto" w:line="240" w:before="0" w:after="0"/>
-              <w:rPr>
-                <w:b w:val="false"/>
-                <w:b w:val="false"/>
-                <w:bCs w:val="false"/>
-              </w:rPr>
-            </w:pPr>
-            <w:r>
-              <w:rPr>
-                <w:b w:val="false"/>
-                <w:bCs w:val="false"/>
-              </w:rPr>
-              <w:t>Responsables: Debora, Marines</w:t>
+              <w:t>18/0,9 h</w:t>
+            </w:r>
+          </w:p>
+        </w:tc>
+        <w:tc>
+          <w:tcPr>
+            <w:tcW w:w="2607" w:type="dxa"/>
+            <w:tcBorders>
+              <w:top w:val="nil"/>
+            </w:tcBorders>
+            <w:shd w:fill="auto" w:val="clear"/>
+            <w:vAlign w:val="center"/>
+          </w:tcPr>
+          <w:p>
+            <w:pPr>
+              <w:pStyle w:val="Normal"/>
+              <w:spacing w:lineRule="auto" w:line="240" w:before="0" w:after="0"/>
+              <w:rPr/>
+            </w:pPr>
+            <w:r>
+              <w:rPr/>
+              <w:t>Responsables: Débora</w:t>
             </w:r>
           </w:p>
         </w:tc>
@@ -2062,7 +2038,7 @@
         </w:trPr>
         <w:tc>
           <w:tcPr>
-            <w:tcW w:w="846" w:type="dxa"/>
+            <w:tcW w:w="841" w:type="dxa"/>
             <w:tcBorders>
               <w:top w:val="nil"/>
             </w:tcBorders>
@@ -2084,7 +2060,7 @@
         </w:tc>
         <w:tc>
           <w:tcPr>
-            <w:tcW w:w="1743" w:type="dxa"/>
+            <w:tcW w:w="1989" w:type="dxa"/>
             <w:tcBorders>
               <w:top w:val="nil"/>
             </w:tcBorders>
@@ -2105,7 +2081,7 @@
         </w:tc>
         <w:tc>
           <w:tcPr>
-            <w:tcW w:w="1230" w:type="dxa"/>
+            <w:tcW w:w="1229" w:type="dxa"/>
             <w:tcBorders>
               <w:top w:val="nil"/>
             </w:tcBorders>
@@ -2127,8 +2103,7 @@
         </w:tc>
         <w:tc>
           <w:tcPr>
-            <w:tcW w:w="1935" w:type="dxa"/>
-            <w:gridSpan w:val="2"/>
+            <w:tcW w:w="1838" w:type="dxa"/>
             <w:tcBorders>
               <w:top w:val="nil"/>
             </w:tcBorders>
@@ -2150,30 +2125,43 @@
         </w:tc>
         <w:tc>
           <w:tcPr>
-            <w:tcW w:w="2750" w:type="dxa"/>
-            <w:gridSpan w:val="2"/>
-            <w:tcBorders>
-              <w:top w:val="nil"/>
-            </w:tcBorders>
-            <w:shd w:fill="auto" w:val="clear"/>
-            <w:vAlign w:val="center"/>
-          </w:tcPr>
-          <w:p>
-            <w:pPr>
-              <w:pStyle w:val="Normal"/>
-              <w:spacing w:lineRule="auto" w:line="240" w:before="0" w:after="0"/>
-              <w:rPr>
-                <w:b w:val="false"/>
-                <w:b w:val="false"/>
-                <w:bCs w:val="false"/>
-              </w:rPr>
-            </w:pPr>
-            <w:r>
-              <w:rPr>
-                <w:b w:val="false"/>
-                <w:bCs w:val="false"/>
-              </w:rPr>
-              <w:t>Responsables: David ramon, Jose Vicente</w:t>
+            <w:tcW w:w="2607" w:type="dxa"/>
+            <w:tcBorders>
+              <w:top w:val="nil"/>
+            </w:tcBorders>
+            <w:shd w:fill="auto" w:val="clear"/>
+            <w:vAlign w:val="center"/>
+          </w:tcPr>
+          <w:p>
+            <w:pPr>
+              <w:pStyle w:val="Normal"/>
+              <w:spacing w:lineRule="auto" w:line="240" w:before="0" w:after="0"/>
+              <w:rPr/>
+            </w:pPr>
+            <w:r>
+              <w:rPr/>
+              <w:t>Responsables: David Ramón, José Vicente</w:t>
+            </w:r>
+          </w:p>
+          <w:p>
+            <w:pPr>
+              <w:pStyle w:val="Normal"/>
+              <w:spacing w:lineRule="auto" w:line="240" w:before="0" w:after="0"/>
+              <w:rPr/>
+            </w:pPr>
+            <w:r>
+              <w:rPr/>
+            </w:r>
+          </w:p>
+          <w:p>
+            <w:pPr>
+              <w:pStyle w:val="Normal"/>
+              <w:spacing w:lineRule="auto" w:line="240" w:before="0" w:after="0"/>
+              <w:rPr/>
+            </w:pPr>
+            <w:r>
+              <w:rPr/>
+              <w:t>No esta reflejado en toggl es una aproximación.</w:t>
             </w:r>
           </w:p>
         </w:tc>
@@ -2184,7 +2172,7 @@
         </w:trPr>
         <w:tc>
           <w:tcPr>
-            <w:tcW w:w="846" w:type="dxa"/>
+            <w:tcW w:w="841" w:type="dxa"/>
             <w:tcBorders>
               <w:top w:val="nil"/>
             </w:tcBorders>
@@ -2206,7 +2194,7 @@
         </w:tc>
         <w:tc>
           <w:tcPr>
-            <w:tcW w:w="1743" w:type="dxa"/>
+            <w:tcW w:w="1989" w:type="dxa"/>
             <w:tcBorders>
               <w:top w:val="nil"/>
             </w:tcBorders>
@@ -2221,13 +2209,13 @@
             </w:pPr>
             <w:r>
               <w:rPr/>
-              <w:t>[v2]Diseño e implementacion b.componentes 2</w:t>
-            </w:r>
-          </w:p>
-        </w:tc>
-        <w:tc>
-          <w:tcPr>
-            <w:tcW w:w="1230" w:type="dxa"/>
+              <w:t>[v2]Diseño e implementación b.componentes 2</w:t>
+            </w:r>
+          </w:p>
+        </w:tc>
+        <w:tc>
+          <w:tcPr>
+            <w:tcW w:w="1229" w:type="dxa"/>
             <w:tcBorders>
               <w:top w:val="nil"/>
             </w:tcBorders>
@@ -2249,8 +2237,7 @@
         </w:tc>
         <w:tc>
           <w:tcPr>
-            <w:tcW w:w="1935" w:type="dxa"/>
-            <w:gridSpan w:val="2"/>
+            <w:tcW w:w="1838" w:type="dxa"/>
             <w:tcBorders>
               <w:top w:val="nil"/>
             </w:tcBorders>
@@ -2272,8 +2259,7 @@
         </w:tc>
         <w:tc>
           <w:tcPr>
-            <w:tcW w:w="2750" w:type="dxa"/>
-            <w:gridSpan w:val="2"/>
+            <w:tcW w:w="2607" w:type="dxa"/>
             <w:tcBorders>
               <w:top w:val="nil"/>
             </w:tcBorders>
@@ -2305,7 +2291,28 @@
             </w:pPr>
             <w:r>
               <w:rPr/>
-              <w:t>Responsables: Maria</w:t>
+              <w:t>Responsables: María</w:t>
+            </w:r>
+          </w:p>
+          <w:p>
+            <w:pPr>
+              <w:pStyle w:val="Normal"/>
+              <w:spacing w:lineRule="auto" w:line="240" w:before="0" w:after="0"/>
+              <w:rPr/>
+            </w:pPr>
+            <w:r>
+              <w:rPr/>
+            </w:r>
+          </w:p>
+          <w:p>
+            <w:pPr>
+              <w:pStyle w:val="Normal"/>
+              <w:spacing w:lineRule="auto" w:line="240" w:before="0" w:after="0"/>
+              <w:rPr/>
+            </w:pPr>
+            <w:r>
+              <w:rPr/>
+              <w:t>No esta reflejado en toggl es una aproximación.</w:t>
             </w:r>
           </w:p>
         </w:tc>
@@ -2316,7 +2323,7 @@
         </w:trPr>
         <w:tc>
           <w:tcPr>
-            <w:tcW w:w="846" w:type="dxa"/>
+            <w:tcW w:w="841" w:type="dxa"/>
             <w:tcBorders>
               <w:top w:val="nil"/>
             </w:tcBorders>
@@ -2338,7 +2345,7 @@
         </w:tc>
         <w:tc>
           <w:tcPr>
-            <w:tcW w:w="1743" w:type="dxa"/>
+            <w:tcW w:w="1989" w:type="dxa"/>
             <w:tcBorders>
               <w:top w:val="nil"/>
             </w:tcBorders>
@@ -2355,13 +2362,13 @@
               <w:rPr>
                 <w:color w:val="000000"/>
               </w:rPr>
-              <w:t>[v2]Formato propio para la definicion de los niveles(documentos con la especifiacion del formato)</w:t>
-            </w:r>
-          </w:p>
-        </w:tc>
-        <w:tc>
-          <w:tcPr>
-            <w:tcW w:w="1230" w:type="dxa"/>
+              <w:t>[v2]Formato propio para la definición de los niveles (documentos con la especificación del formato)</w:t>
+            </w:r>
+          </w:p>
+        </w:tc>
+        <w:tc>
+          <w:tcPr>
+            <w:tcW w:w="1229" w:type="dxa"/>
             <w:tcBorders>
               <w:top w:val="nil"/>
             </w:tcBorders>
@@ -2383,8 +2390,7 @@
         </w:tc>
         <w:tc>
           <w:tcPr>
-            <w:tcW w:w="1935" w:type="dxa"/>
-            <w:gridSpan w:val="2"/>
+            <w:tcW w:w="1838" w:type="dxa"/>
             <w:tcBorders>
               <w:top w:val="nil"/>
             </w:tcBorders>
@@ -2400,36 +2406,28 @@
             </w:pPr>
             <w:r>
               <w:rPr/>
-              <w:t>11/</w:t>
-            </w:r>
-          </w:p>
-        </w:tc>
-        <w:tc>
-          <w:tcPr>
-            <w:tcW w:w="2750" w:type="dxa"/>
-            <w:gridSpan w:val="2"/>
-            <w:tcBorders>
-              <w:top w:val="nil"/>
-            </w:tcBorders>
-            <w:shd w:fill="auto" w:val="clear"/>
-            <w:vAlign w:val="center"/>
-          </w:tcPr>
-          <w:p>
-            <w:pPr>
-              <w:pStyle w:val="Normal"/>
-              <w:spacing w:lineRule="auto" w:line="240" w:before="0" w:after="0"/>
-              <w:rPr>
-                <w:b w:val="false"/>
-                <w:b w:val="false"/>
-                <w:bCs w:val="false"/>
-              </w:rPr>
-            </w:pPr>
-            <w:r>
-              <w:rPr>
-                <w:b w:val="false"/>
-                <w:bCs w:val="false"/>
-              </w:rPr>
-              <w:t>Responsables: Jose ramon, Jose Vicente</w:t>
+              <w:t>11/5,2 h</w:t>
+            </w:r>
+          </w:p>
+        </w:tc>
+        <w:tc>
+          <w:tcPr>
+            <w:tcW w:w="2607" w:type="dxa"/>
+            <w:tcBorders>
+              <w:top w:val="nil"/>
+            </w:tcBorders>
+            <w:shd w:fill="auto" w:val="clear"/>
+            <w:vAlign w:val="center"/>
+          </w:tcPr>
+          <w:p>
+            <w:pPr>
+              <w:pStyle w:val="Normal"/>
+              <w:spacing w:lineRule="auto" w:line="240" w:before="0" w:after="0"/>
+              <w:rPr/>
+            </w:pPr>
+            <w:r>
+              <w:rPr/>
+              <w:t>Responsables: José Ramón, José Vicente</w:t>
             </w:r>
           </w:p>
         </w:tc>
@@ -2440,7 +2438,7 @@
         </w:trPr>
         <w:tc>
           <w:tcPr>
-            <w:tcW w:w="846" w:type="dxa"/>
+            <w:tcW w:w="841" w:type="dxa"/>
             <w:tcBorders>
               <w:top w:val="nil"/>
             </w:tcBorders>
@@ -2462,7 +2460,7 @@
         </w:tc>
         <w:tc>
           <w:tcPr>
-            <w:tcW w:w="1743" w:type="dxa"/>
+            <w:tcW w:w="1989" w:type="dxa"/>
             <w:tcBorders>
               <w:top w:val="nil"/>
             </w:tcBorders>
@@ -2484,7 +2482,7 @@
         </w:tc>
         <w:tc>
           <w:tcPr>
-            <w:tcW w:w="1230" w:type="dxa"/>
+            <w:tcW w:w="1229" w:type="dxa"/>
             <w:tcBorders>
               <w:top w:val="nil"/>
             </w:tcBorders>
@@ -2506,8 +2504,7 @@
         </w:tc>
         <w:tc>
           <w:tcPr>
-            <w:tcW w:w="1935" w:type="dxa"/>
-            <w:gridSpan w:val="2"/>
+            <w:tcW w:w="1838" w:type="dxa"/>
             <w:tcBorders>
               <w:top w:val="nil"/>
             </w:tcBorders>
@@ -2523,29 +2520,28 @@
             </w:pPr>
             <w:r>
               <w:rPr/>
-              <w:t>28/</w:t>
-            </w:r>
-          </w:p>
-        </w:tc>
-        <w:tc>
-          <w:tcPr>
-            <w:tcW w:w="2750" w:type="dxa"/>
-            <w:gridSpan w:val="2"/>
-            <w:tcBorders>
-              <w:top w:val="nil"/>
-            </w:tcBorders>
-            <w:shd w:fill="auto" w:val="clear"/>
-            <w:vAlign w:val="center"/>
-          </w:tcPr>
-          <w:p>
-            <w:pPr>
-              <w:pStyle w:val="Normal"/>
-              <w:spacing w:lineRule="auto" w:line="240" w:before="0" w:after="0"/>
-              <w:rPr/>
-            </w:pPr>
-            <w:r>
-              <w:rPr/>
-              <w:t>Responsables: Jose ramon, Jose Vicente</w:t>
+              <w:t>28/12,6 h</w:t>
+            </w:r>
+          </w:p>
+        </w:tc>
+        <w:tc>
+          <w:tcPr>
+            <w:tcW w:w="2607" w:type="dxa"/>
+            <w:tcBorders>
+              <w:top w:val="nil"/>
+            </w:tcBorders>
+            <w:shd w:fill="auto" w:val="clear"/>
+            <w:vAlign w:val="center"/>
+          </w:tcPr>
+          <w:p>
+            <w:pPr>
+              <w:pStyle w:val="Normal"/>
+              <w:spacing w:lineRule="auto" w:line="240" w:before="0" w:after="0"/>
+              <w:rPr/>
+            </w:pPr>
+            <w:r>
+              <w:rPr/>
+              <w:t>Responsables: José Ramón, José Vicente</w:t>
             </w:r>
           </w:p>
         </w:tc>
@@ -2556,7 +2552,7 @@
         </w:trPr>
         <w:tc>
           <w:tcPr>
-            <w:tcW w:w="846" w:type="dxa"/>
+            <w:tcW w:w="841" w:type="dxa"/>
             <w:tcBorders>
               <w:top w:val="nil"/>
             </w:tcBorders>
@@ -2578,7 +2574,7 @@
         </w:tc>
         <w:tc>
           <w:tcPr>
-            <w:tcW w:w="1743" w:type="dxa"/>
+            <w:tcW w:w="1989" w:type="dxa"/>
             <w:tcBorders>
               <w:top w:val="nil"/>
             </w:tcBorders>
@@ -2593,13 +2589,13 @@
             </w:pPr>
             <w:r>
               <w:rPr/>
-              <w:t>[v2]Implementacion de camara de seguimiento</w:t>
-            </w:r>
-          </w:p>
-        </w:tc>
-        <w:tc>
-          <w:tcPr>
-            <w:tcW w:w="1230" w:type="dxa"/>
+              <w:t>[v2]Implementación de cámara de seguimiento</w:t>
+            </w:r>
+          </w:p>
+        </w:tc>
+        <w:tc>
+          <w:tcPr>
+            <w:tcW w:w="1229" w:type="dxa"/>
             <w:tcBorders>
               <w:top w:val="nil"/>
             </w:tcBorders>
@@ -2621,8 +2617,7 @@
         </w:tc>
         <w:tc>
           <w:tcPr>
-            <w:tcW w:w="1935" w:type="dxa"/>
-            <w:gridSpan w:val="2"/>
+            <w:tcW w:w="1838" w:type="dxa"/>
             <w:tcBorders>
               <w:top w:val="nil"/>
             </w:tcBorders>
@@ -2638,29 +2633,28 @@
             </w:pPr>
             <w:r>
               <w:rPr/>
-              <w:t>17/</w:t>
-            </w:r>
-          </w:p>
-        </w:tc>
-        <w:tc>
-          <w:tcPr>
-            <w:tcW w:w="2750" w:type="dxa"/>
-            <w:gridSpan w:val="2"/>
-            <w:tcBorders>
-              <w:top w:val="nil"/>
-            </w:tcBorders>
-            <w:shd w:fill="auto" w:val="clear"/>
-            <w:vAlign w:val="center"/>
-          </w:tcPr>
-          <w:p>
-            <w:pPr>
-              <w:pStyle w:val="Normal"/>
-              <w:spacing w:lineRule="auto" w:line="240" w:before="0" w:after="0"/>
-              <w:rPr/>
-            </w:pPr>
-            <w:r>
-              <w:rPr/>
-              <w:t>Responsables: Marines, David</w:t>
+              <w:t>17/4,25 h</w:t>
+            </w:r>
+          </w:p>
+        </w:tc>
+        <w:tc>
+          <w:tcPr>
+            <w:tcW w:w="2607" w:type="dxa"/>
+            <w:tcBorders>
+              <w:top w:val="nil"/>
+            </w:tcBorders>
+            <w:shd w:fill="auto" w:val="clear"/>
+            <w:vAlign w:val="center"/>
+          </w:tcPr>
+          <w:p>
+            <w:pPr>
+              <w:pStyle w:val="Normal"/>
+              <w:spacing w:lineRule="auto" w:line="240" w:before="0" w:after="0"/>
+              <w:rPr/>
+            </w:pPr>
+            <w:r>
+              <w:rPr/>
+              <w:t>Responsables: Marinés, David</w:t>
             </w:r>
           </w:p>
         </w:tc>
@@ -2671,7 +2665,7 @@
         </w:trPr>
         <w:tc>
           <w:tcPr>
-            <w:tcW w:w="846" w:type="dxa"/>
+            <w:tcW w:w="841" w:type="dxa"/>
             <w:tcBorders>
               <w:top w:val="nil"/>
             </w:tcBorders>
@@ -2693,7 +2687,7 @@
         </w:tc>
         <w:tc>
           <w:tcPr>
-            <w:tcW w:w="1743" w:type="dxa"/>
+            <w:tcW w:w="1989" w:type="dxa"/>
             <w:tcBorders>
               <w:top w:val="nil"/>
             </w:tcBorders>
@@ -2714,7 +2708,7 @@
         </w:tc>
         <w:tc>
           <w:tcPr>
-            <w:tcW w:w="1230" w:type="dxa"/>
+            <w:tcW w:w="1229" w:type="dxa"/>
             <w:tcBorders>
               <w:top w:val="nil"/>
             </w:tcBorders>
@@ -2736,8 +2730,7 @@
         </w:tc>
         <w:tc>
           <w:tcPr>
-            <w:tcW w:w="1935" w:type="dxa"/>
-            <w:gridSpan w:val="2"/>
+            <w:tcW w:w="1838" w:type="dxa"/>
             <w:tcBorders>
               <w:top w:val="nil"/>
             </w:tcBorders>
@@ -2759,23 +2752,22 @@
         </w:tc>
         <w:tc>
           <w:tcPr>
-            <w:tcW w:w="2750" w:type="dxa"/>
-            <w:gridSpan w:val="2"/>
-            <w:tcBorders>
-              <w:top w:val="nil"/>
-            </w:tcBorders>
-            <w:shd w:fill="auto" w:val="clear"/>
-            <w:vAlign w:val="center"/>
-          </w:tcPr>
-          <w:p>
-            <w:pPr>
-              <w:pStyle w:val="Normal"/>
-              <w:spacing w:lineRule="auto" w:line="240" w:before="0" w:after="0"/>
-              <w:rPr/>
-            </w:pPr>
-            <w:r>
-              <w:rPr/>
-              <w:t>Responsables: David, Maria, Debora, Jose ramon</w:t>
+            <w:tcW w:w="2607" w:type="dxa"/>
+            <w:tcBorders>
+              <w:top w:val="nil"/>
+            </w:tcBorders>
+            <w:shd w:fill="auto" w:val="clear"/>
+            <w:vAlign w:val="center"/>
+          </w:tcPr>
+          <w:p>
+            <w:pPr>
+              <w:pStyle w:val="Normal"/>
+              <w:spacing w:lineRule="auto" w:line="240" w:before="0" w:after="0"/>
+              <w:rPr/>
+            </w:pPr>
+            <w:r>
+              <w:rPr/>
+              <w:t>Responsables: David, María, Débora, José Ramón</w:t>
             </w:r>
           </w:p>
         </w:tc>
@@ -2786,7 +2778,7 @@
         </w:trPr>
         <w:tc>
           <w:tcPr>
-            <w:tcW w:w="846" w:type="dxa"/>
+            <w:tcW w:w="841" w:type="dxa"/>
             <w:tcBorders>
               <w:top w:val="nil"/>
             </w:tcBorders>
@@ -2820,7 +2812,7 @@
         </w:tc>
         <w:tc>
           <w:tcPr>
-            <w:tcW w:w="1743" w:type="dxa"/>
+            <w:tcW w:w="1989" w:type="dxa"/>
             <w:tcBorders>
               <w:top w:val="nil"/>
             </w:tcBorders>
@@ -2841,7 +2833,7 @@
         </w:tc>
         <w:tc>
           <w:tcPr>
-            <w:tcW w:w="1230" w:type="dxa"/>
+            <w:tcW w:w="1229" w:type="dxa"/>
             <w:tcBorders>
               <w:top w:val="nil"/>
             </w:tcBorders>
@@ -2863,8 +2855,7 @@
         </w:tc>
         <w:tc>
           <w:tcPr>
-            <w:tcW w:w="1935" w:type="dxa"/>
-            <w:gridSpan w:val="2"/>
+            <w:tcW w:w="1838" w:type="dxa"/>
             <w:tcBorders>
               <w:top w:val="nil"/>
             </w:tcBorders>
@@ -2886,8 +2877,7 @@
         </w:tc>
         <w:tc>
           <w:tcPr>
-            <w:tcW w:w="2750" w:type="dxa"/>
-            <w:gridSpan w:val="2"/>
+            <w:tcW w:w="2607" w:type="dxa"/>
             <w:tcBorders>
               <w:top w:val="nil"/>
             </w:tcBorders>
@@ -2913,8 +2903,8 @@
         </w:trPr>
         <w:tc>
           <w:tcPr>
-            <w:tcW w:w="3820" w:type="dxa"/>
-            <w:gridSpan w:val="4"/>
+            <w:tcW w:w="4059" w:type="dxa"/>
+            <w:gridSpan w:val="3"/>
             <w:tcBorders>
               <w:top w:val="nil"/>
               <w:left w:val="nil"/>
@@ -2930,7 +2920,6 @@
               <w:spacing w:lineRule="auto" w:line="240" w:before="0" w:after="0"/>
               <w:jc w:val="right"/>
               <w:rPr>
-                <w:rFonts w:ascii="Calibri" w:hAnsi="Calibri"/>
                 <w:b/>
                 <w:b/>
                 <w:sz w:val="24"/>
@@ -2946,8 +2935,7 @@
         </w:tc>
         <w:tc>
           <w:tcPr>
-            <w:tcW w:w="1935" w:type="dxa"/>
-            <w:gridSpan w:val="2"/>
+            <w:tcW w:w="1838" w:type="dxa"/>
             <w:tcBorders/>
             <w:shd w:fill="auto" w:val="clear"/>
             <w:vAlign w:val="center"/>
@@ -2969,16 +2957,16 @@
             <w:r>
               <w:rPr>
                 <w:b/>
-                <w:color w:val="CE181E"/>
+                <w:color w:val="009353"/>
                 <w:sz w:val="24"/>
               </w:rPr>
-              <w:t>??</w:t>
-            </w:r>
-          </w:p>
-        </w:tc>
-        <w:tc>
-          <w:tcPr>
-            <w:tcW w:w="2749" w:type="dxa"/>
+              <w:t>179,2</w:t>
+            </w:r>
+          </w:p>
+        </w:tc>
+        <w:tc>
+          <w:tcPr>
+            <w:tcW w:w="2607" w:type="dxa"/>
             <w:tcBorders>
               <w:top w:val="nil"/>
               <w:left w:val="nil"/>
@@ -2995,7 +2983,6 @@
               <w:pStyle w:val="Normal"/>
               <w:spacing w:lineRule="auto" w:line="240" w:before="0" w:after="0"/>
               <w:rPr>
-                <w:rFonts w:ascii="Calibri" w:hAnsi="Calibri"/>
                 <w:sz w:val="24"/>
               </w:rPr>
             </w:pPr>
@@ -3012,9 +2999,7 @@
       <w:pPr>
         <w:pStyle w:val="Normal"/>
         <w:jc w:val="left"/>
-        <w:rPr>
-          <w:rFonts w:ascii="Calibri" w:hAnsi="Calibri"/>
-        </w:rPr>
+        <w:rPr/>
       </w:pPr>
       <w:r>
         <w:rPr/>
@@ -3024,9 +3009,7 @@
       <w:pPr>
         <w:pStyle w:val="Normal"/>
         <w:jc w:val="left"/>
-        <w:rPr>
-          <w:rFonts w:ascii="Calibri" w:hAnsi="Calibri"/>
-        </w:rPr>
+        <w:rPr/>
       </w:pPr>
       <w:r>
         <w:rPr/>
@@ -3036,9 +3019,7 @@
       <w:pPr>
         <w:pStyle w:val="Normal"/>
         <w:jc w:val="left"/>
-        <w:rPr>
-          <w:rFonts w:ascii="Calibri" w:hAnsi="Calibri"/>
-        </w:rPr>
+        <w:rPr/>
       </w:pPr>
       <w:r>
         <w:rPr/>
@@ -3067,13 +3048,56 @@
     <w:p>
       <w:pPr>
         <w:pStyle w:val="Normal"/>
-        <w:ind w:left="284" w:hanging="284"/>
-        <w:rPr>
-          <w:rFonts w:ascii="Calibri" w:hAnsi="Calibri"/>
-        </w:rPr>
+        <w:ind w:hanging="0"/>
+        <w:rPr/>
       </w:pPr>
       <w:r>
         <w:rPr/>
+        <w:drawing>
+          <wp:anchor behindDoc="0" distT="0" distB="0" distL="0" distR="0" simplePos="0" locked="0" layoutInCell="1" allowOverlap="1" relativeHeight="4">
+            <wp:simplePos x="0" y="0"/>
+            <wp:positionH relativeFrom="column">
+              <wp:align>center</wp:align>
+            </wp:positionH>
+            <wp:positionV relativeFrom="paragraph">
+              <wp:posOffset>1880870</wp:posOffset>
+            </wp:positionV>
+            <wp:extent cx="4222750" cy="7560310"/>
+            <wp:effectExtent l="0" t="0" r="0" b="0"/>
+            <wp:wrapTopAndBottom/>
+            <wp:docPr id="2" name="Imagen2" descr=""/>
+            <wp:cNvGraphicFramePr>
+              <a:graphicFrameLocks xmlns:a="http://schemas.openxmlformats.org/drawingml/2006/main" noChangeAspect="1"/>
+            </wp:cNvGraphicFramePr>
+            <a:graphic xmlns:a="http://schemas.openxmlformats.org/drawingml/2006/main">
+              <a:graphicData uri="http://schemas.openxmlformats.org/drawingml/2006/picture">
+                <pic:pic xmlns:pic="http://schemas.openxmlformats.org/drawingml/2006/picture">
+                  <pic:nvPicPr>
+                    <pic:cNvPr id="2" name="Imagen2" descr=""/>
+                    <pic:cNvPicPr>
+                      <a:picLocks noChangeAspect="1" noChangeArrowheads="1"/>
+                    </pic:cNvPicPr>
+                  </pic:nvPicPr>
+                  <pic:blipFill>
+                    <a:blip r:embed="rId3"/>
+                    <a:stretch>
+                      <a:fillRect/>
+                    </a:stretch>
+                  </pic:blipFill>
+                  <pic:spPr bwMode="auto">
+                    <a:xfrm>
+                      <a:off x="0" y="0"/>
+                      <a:ext cx="4222750" cy="7560310"/>
+                    </a:xfrm>
+                    <a:prstGeom prst="rect">
+                      <a:avLst/>
+                    </a:prstGeom>
+                  </pic:spPr>
+                </pic:pic>
+              </a:graphicData>
+            </a:graphic>
+          </wp:anchor>
+        </w:drawing>
       </w:r>
     </w:p>
     <w:p>
@@ -3099,11 +3123,9 @@
         <w:ind w:left="284" w:hanging="284"/>
         <w:rPr/>
       </w:pPr>
-      <w:bookmarkStart w:id="1" w:name="_GoBack"/>
-      <w:bookmarkEnd w:id="1"/>
       <w:r>
         <w:rPr/>
-        <w:t>Enlace tiempo (David, Jose Vicente, Jose Ramon, Marines , Maria).</w:t>
+        <w:t>Enlace tiempo (David, José Vicente, José Ramón, Marinés, María).</w:t>
       </w:r>
     </w:p>
     <w:p>
@@ -3114,7 +3136,7 @@
       </w:pPr>
       <w:r>
         <w:rPr/>
-        <w:t>Enlace tiempo Debora.</w:t>
+        <w:t>Enlace tiempo Débora.</w:t>
       </w:r>
     </w:p>
     <w:p>
@@ -3140,11 +3162,35 @@
     <w:p>
       <w:pPr>
         <w:pStyle w:val="Normal"/>
-        <w:ind w:left="284" w:hanging="284"/>
-        <w:jc w:val="left"/>
-        <w:rPr>
-          <w:rFonts w:ascii="Calibri" w:hAnsi="Calibri"/>
-        </w:rPr>
+        <w:ind w:left="0" w:hanging="284"/>
+        <w:jc w:val="both"/>
+        <w:rPr/>
+      </w:pPr>
+      <w:r>
+        <w:rPr/>
+        <w:tab/>
+        <w:t>En general todas las tareas se han llevado en su tiempo, hay que decir que esta iteracion a tenido muy buenos resultados en general, menos por la tarea de arboles de comportamiento que al ser mas extensa se necesitaran mas horas para la implementación, el rendimiento de la tarea tendría un retraso de un 49%.</w:t>
+      </w:r>
+    </w:p>
+    <w:p>
+      <w:pPr>
+        <w:pStyle w:val="Normal"/>
+        <w:ind w:left="0" w:hanging="284"/>
+        <w:jc w:val="both"/>
+        <w:rPr/>
+      </w:pPr>
+      <w:r>
+        <w:rPr/>
+        <w:tab/>
+        <w:t>Se adjunta foto de la tabla de tareas.</w:t>
+      </w:r>
+    </w:p>
+    <w:p>
+      <w:pPr>
+        <w:pStyle w:val="Normal"/>
+        <w:ind w:left="0" w:hanging="284"/>
+        <w:jc w:val="both"/>
+        <w:rPr/>
       </w:pPr>
       <w:r>
         <w:rPr/>
@@ -3153,11 +3199,68 @@
     <w:p>
       <w:pPr>
         <w:pStyle w:val="Normal"/>
+        <w:ind w:left="0" w:hanging="284"/>
+        <w:jc w:val="both"/>
+        <w:rPr/>
+      </w:pPr>
+      <w:r>
+        <w:drawing>
+          <wp:anchor behindDoc="0" distT="0" distB="0" distL="0" distR="0" simplePos="0" locked="0" layoutInCell="1" allowOverlap="1" relativeHeight="2">
+            <wp:simplePos x="0" y="0"/>
+            <wp:positionH relativeFrom="column">
+              <wp:align>center</wp:align>
+            </wp:positionH>
+            <wp:positionV relativeFrom="paragraph">
+              <wp:posOffset>635</wp:posOffset>
+            </wp:positionV>
+            <wp:extent cx="7222490" cy="3961130"/>
+            <wp:effectExtent l="0" t="0" r="0" b="0"/>
+            <wp:wrapSquare wrapText="largest"/>
+            <wp:docPr id="3" name="Imagen3" descr=""/>
+            <wp:cNvGraphicFramePr>
+              <a:graphicFrameLocks xmlns:a="http://schemas.openxmlformats.org/drawingml/2006/main" noChangeAspect="1"/>
+            </wp:cNvGraphicFramePr>
+            <a:graphic xmlns:a="http://schemas.openxmlformats.org/drawingml/2006/main">
+              <a:graphicData uri="http://schemas.openxmlformats.org/drawingml/2006/picture">
+                <pic:pic xmlns:pic="http://schemas.openxmlformats.org/drawingml/2006/picture">
+                  <pic:nvPicPr>
+                    <pic:cNvPr id="3" name="Imagen3" descr=""/>
+                    <pic:cNvPicPr>
+                      <a:picLocks noChangeAspect="1" noChangeArrowheads="1"/>
+                    </pic:cNvPicPr>
+                  </pic:nvPicPr>
+                  <pic:blipFill>
+                    <a:blip r:embed="rId4"/>
+                    <a:stretch>
+                      <a:fillRect/>
+                    </a:stretch>
+                  </pic:blipFill>
+                  <pic:spPr bwMode="auto">
+                    <a:xfrm>
+                      <a:off x="0" y="0"/>
+                      <a:ext cx="7222490" cy="3961130"/>
+                    </a:xfrm>
+                    <a:prstGeom prst="rect">
+                      <a:avLst/>
+                    </a:prstGeom>
+                  </pic:spPr>
+                </pic:pic>
+              </a:graphicData>
+            </a:graphic>
+          </wp:anchor>
+        </w:drawing>
+      </w:r>
+      <w:r>
+        <w:rPr/>
+        <w:tab/>
+      </w:r>
+    </w:p>
+    <w:p>
+      <w:pPr>
+        <w:pStyle w:val="Normal"/>
         <w:ind w:left="284" w:hanging="284"/>
         <w:jc w:val="left"/>
-        <w:rPr>
-          <w:rFonts w:ascii="Calibri" w:hAnsi="Calibri"/>
-        </w:rPr>
+        <w:rPr/>
       </w:pPr>
       <w:r>
         <w:rPr/>
@@ -3167,15 +3270,18 @@
       <w:pPr>
         <w:pStyle w:val="Normal"/>
         <w:spacing w:before="0" w:after="160"/>
-        <w:jc w:val="left"/>
+        <w:jc w:val="center"/>
         <w:rPr/>
       </w:pPr>
       <w:r>
-        <w:rPr/>
+        <w:rPr>
+          <w:color w:val="CE181E"/>
+        </w:rPr>
+        <w:t>(Este tema hay que hablar lo con el profesor a cargo los valores son muy positivos, posiblemente un error al realizar el seguimiento por parte del project manager)</w:t>
       </w:r>
     </w:p>
     <w:sectPr>
-      <w:footerReference w:type="default" r:id="rId3"/>
+      <w:footerReference w:type="default" r:id="rId5"/>
       <w:type w:val="nextPage"/>
       <w:pgSz w:w="11906" w:h="16838"/>
       <w:pgMar w:left="1701" w:right="1701" w:header="0" w:top="1417" w:footer="708" w:bottom="1417" w:gutter="0"/>
@@ -3211,7 +3317,7 @@
     </w:r>
     <w:r>
       <w:rPr/>
-      <w:t>5</w:t>
+      <w:t>6</w:t>
     </w:r>
     <w:r>
       <w:rPr/>
@@ -3735,7 +3841,7 @@
     <w:lsdException w:name="Table Web 2" w:semiHidden="1" w:unhideWhenUsed="1"/>
     <w:lsdException w:name="Table Web 3" w:semiHidden="1" w:unhideWhenUsed="1"/>
     <w:lsdException w:name="Balloon Text" w:semiHidden="1" w:unhideWhenUsed="1"/>
-    <w:lsdException w:name="Table Grid" w:uiPriority="39" w:semiHidden="1" w:unhideWhenUsed="1"/>
+    <w:lsdException w:name="Table Grid" w:uiPriority="39"/>
     <w:lsdException w:name="Table Theme" w:semiHidden="1" w:unhideWhenUsed="1"/>
     <w:lsdException w:name="Placeholder Text" w:semiHidden="1"/>
     <w:lsdException w:name="No Spacing" w:uiPriority="1" w:qFormat="1"/>
@@ -4104,13 +4210,13 @@
       <w:szCs w:val="20"/>
     </w:rPr>
   </w:style>
-  <w:style w:type="character" w:styleId="Ancladenotafinal">
+  <w:style w:type="character" w:styleId="Ancladenotafinal" w:customStyle="1">
     <w:name w:val="Ancla de nota final"/>
     <w:rPr>
       <w:vertAlign w:val="superscript"/>
     </w:rPr>
   </w:style>
-  <w:style w:type="character" w:styleId="EndnoteCharacters">
+  <w:style w:type="character" w:styleId="EndnoteCharacters" w:customStyle="1">
     <w:name w:val="Endnote Characters"/>
     <w:basedOn w:val="DefaultParagraphFont"/>
     <w:uiPriority w:val="99"/>
@@ -4135,13 +4241,13 @@
       <w:szCs w:val="20"/>
     </w:rPr>
   </w:style>
-  <w:style w:type="character" w:styleId="Ancladenotaalpie">
+  <w:style w:type="character" w:styleId="Ancladenotaalpie" w:customStyle="1">
     <w:name w:val="Ancla de nota al pie"/>
     <w:rPr>
       <w:vertAlign w:val="superscript"/>
     </w:rPr>
   </w:style>
-  <w:style w:type="character" w:styleId="FootnoteCharacters">
+  <w:style w:type="character" w:styleId="FootnoteCharacters" w:customStyle="1">
     <w:name w:val="Footnote Characters"/>
     <w:basedOn w:val="DefaultParagraphFont"/>
     <w:uiPriority w:val="99"/>
@@ -4446,70 +4552,70 @@
       <w:rFonts w:cs="OpenSymbol"/>
     </w:rPr>
   </w:style>
-  <w:style w:type="character" w:styleId="ListLabel37">
+  <w:style w:type="character" w:styleId="ListLabel37" w:customStyle="1">
     <w:name w:val="ListLabel 37"/>
     <w:qFormat/>
     <w:rPr>
       <w:rFonts w:cs="OpenSymbol"/>
     </w:rPr>
   </w:style>
-  <w:style w:type="character" w:styleId="ListLabel38">
+  <w:style w:type="character" w:styleId="ListLabel38" w:customStyle="1">
     <w:name w:val="ListLabel 38"/>
     <w:qFormat/>
     <w:rPr>
       <w:rFonts w:cs="OpenSymbol"/>
     </w:rPr>
   </w:style>
-  <w:style w:type="character" w:styleId="ListLabel39">
+  <w:style w:type="character" w:styleId="ListLabel39" w:customStyle="1">
     <w:name w:val="ListLabel 39"/>
     <w:qFormat/>
     <w:rPr>
       <w:rFonts w:cs="OpenSymbol"/>
     </w:rPr>
   </w:style>
-  <w:style w:type="character" w:styleId="ListLabel40">
+  <w:style w:type="character" w:styleId="ListLabel40" w:customStyle="1">
     <w:name w:val="ListLabel 40"/>
     <w:qFormat/>
     <w:rPr>
       <w:rFonts w:cs="OpenSymbol"/>
     </w:rPr>
   </w:style>
-  <w:style w:type="character" w:styleId="ListLabel41">
+  <w:style w:type="character" w:styleId="ListLabel41" w:customStyle="1">
     <w:name w:val="ListLabel 41"/>
     <w:qFormat/>
     <w:rPr>
       <w:rFonts w:cs="OpenSymbol"/>
     </w:rPr>
   </w:style>
-  <w:style w:type="character" w:styleId="ListLabel42">
+  <w:style w:type="character" w:styleId="ListLabel42" w:customStyle="1">
     <w:name w:val="ListLabel 42"/>
     <w:qFormat/>
     <w:rPr>
       <w:rFonts w:cs="OpenSymbol"/>
     </w:rPr>
   </w:style>
-  <w:style w:type="character" w:styleId="ListLabel43">
+  <w:style w:type="character" w:styleId="ListLabel43" w:customStyle="1">
     <w:name w:val="ListLabel 43"/>
     <w:qFormat/>
     <w:rPr>
       <w:rFonts w:cs="OpenSymbol"/>
     </w:rPr>
   </w:style>
-  <w:style w:type="character" w:styleId="ListLabel44">
+  <w:style w:type="character" w:styleId="ListLabel44" w:customStyle="1">
     <w:name w:val="ListLabel 44"/>
     <w:qFormat/>
     <w:rPr>
       <w:rFonts w:cs="OpenSymbol"/>
     </w:rPr>
   </w:style>
-  <w:style w:type="character" w:styleId="ListLabel45">
+  <w:style w:type="character" w:styleId="ListLabel45" w:customStyle="1">
     <w:name w:val="ListLabel 45"/>
     <w:qFormat/>
     <w:rPr>
       <w:rFonts w:cs="OpenSymbol"/>
     </w:rPr>
   </w:style>
-  <w:style w:type="character" w:styleId="ListLabel46">
+  <w:style w:type="character" w:styleId="ListLabel46" w:customStyle="1">
     <w:name w:val="ListLabel 46"/>
     <w:qFormat/>
     <w:rPr>
@@ -4517,57 +4623,185 @@
       <w:b w:val="false"/>
     </w:rPr>
   </w:style>
-  <w:style w:type="character" w:styleId="ListLabel47">
+  <w:style w:type="character" w:styleId="ListLabel47" w:customStyle="1">
     <w:name w:val="ListLabel 47"/>
     <w:qFormat/>
     <w:rPr>
       <w:rFonts w:cs="OpenSymbol"/>
     </w:rPr>
   </w:style>
-  <w:style w:type="character" w:styleId="ListLabel48">
+  <w:style w:type="character" w:styleId="ListLabel48" w:customStyle="1">
     <w:name w:val="ListLabel 48"/>
     <w:qFormat/>
     <w:rPr>
       <w:rFonts w:cs="OpenSymbol"/>
     </w:rPr>
   </w:style>
-  <w:style w:type="character" w:styleId="ListLabel49">
+  <w:style w:type="character" w:styleId="ListLabel49" w:customStyle="1">
     <w:name w:val="ListLabel 49"/>
     <w:qFormat/>
     <w:rPr>
       <w:rFonts w:cs="OpenSymbol"/>
     </w:rPr>
   </w:style>
-  <w:style w:type="character" w:styleId="ListLabel50">
+  <w:style w:type="character" w:styleId="ListLabel50" w:customStyle="1">
     <w:name w:val="ListLabel 50"/>
     <w:qFormat/>
     <w:rPr>
       <w:rFonts w:cs="OpenSymbol"/>
     </w:rPr>
   </w:style>
-  <w:style w:type="character" w:styleId="ListLabel51">
+  <w:style w:type="character" w:styleId="ListLabel51" w:customStyle="1">
     <w:name w:val="ListLabel 51"/>
     <w:qFormat/>
     <w:rPr>
       <w:rFonts w:cs="OpenSymbol"/>
     </w:rPr>
   </w:style>
-  <w:style w:type="character" w:styleId="ListLabel52">
+  <w:style w:type="character" w:styleId="ListLabel52" w:customStyle="1">
     <w:name w:val="ListLabel 52"/>
     <w:qFormat/>
     <w:rPr>
       <w:rFonts w:cs="OpenSymbol"/>
     </w:rPr>
   </w:style>
-  <w:style w:type="character" w:styleId="ListLabel53">
+  <w:style w:type="character" w:styleId="ListLabel53" w:customStyle="1">
     <w:name w:val="ListLabel 53"/>
     <w:qFormat/>
     <w:rPr>
       <w:rFonts w:cs="OpenSymbol"/>
     </w:rPr>
   </w:style>
-  <w:style w:type="character" w:styleId="ListLabel54">
+  <w:style w:type="character" w:styleId="ListLabel54" w:customStyle="1">
     <w:name w:val="ListLabel 54"/>
+    <w:qFormat/>
+    <w:rPr>
+      <w:rFonts w:cs="OpenSymbol"/>
+    </w:rPr>
+  </w:style>
+  <w:style w:type="character" w:styleId="ListLabel55">
+    <w:name w:val="ListLabel 55"/>
+    <w:qFormat/>
+    <w:rPr>
+      <w:rFonts w:cs="OpenSymbol"/>
+      <w:b w:val="false"/>
+    </w:rPr>
+  </w:style>
+  <w:style w:type="character" w:styleId="ListLabel56">
+    <w:name w:val="ListLabel 56"/>
+    <w:qFormat/>
+    <w:rPr>
+      <w:rFonts w:cs="OpenSymbol"/>
+    </w:rPr>
+  </w:style>
+  <w:style w:type="character" w:styleId="ListLabel57">
+    <w:name w:val="ListLabel 57"/>
+    <w:qFormat/>
+    <w:rPr>
+      <w:rFonts w:cs="OpenSymbol"/>
+    </w:rPr>
+  </w:style>
+  <w:style w:type="character" w:styleId="ListLabel58">
+    <w:name w:val="ListLabel 58"/>
+    <w:qFormat/>
+    <w:rPr>
+      <w:rFonts w:cs="OpenSymbol"/>
+    </w:rPr>
+  </w:style>
+  <w:style w:type="character" w:styleId="ListLabel59">
+    <w:name w:val="ListLabel 59"/>
+    <w:qFormat/>
+    <w:rPr>
+      <w:rFonts w:cs="OpenSymbol"/>
+    </w:rPr>
+  </w:style>
+  <w:style w:type="character" w:styleId="ListLabel60">
+    <w:name w:val="ListLabel 60"/>
+    <w:qFormat/>
+    <w:rPr>
+      <w:rFonts w:cs="OpenSymbol"/>
+    </w:rPr>
+  </w:style>
+  <w:style w:type="character" w:styleId="ListLabel61">
+    <w:name w:val="ListLabel 61"/>
+    <w:qFormat/>
+    <w:rPr>
+      <w:rFonts w:cs="OpenSymbol"/>
+    </w:rPr>
+  </w:style>
+  <w:style w:type="character" w:styleId="ListLabel62">
+    <w:name w:val="ListLabel 62"/>
+    <w:qFormat/>
+    <w:rPr>
+      <w:rFonts w:cs="OpenSymbol"/>
+    </w:rPr>
+  </w:style>
+  <w:style w:type="character" w:styleId="ListLabel63">
+    <w:name w:val="ListLabel 63"/>
+    <w:qFormat/>
+    <w:rPr>
+      <w:rFonts w:cs="OpenSymbol"/>
+    </w:rPr>
+  </w:style>
+  <w:style w:type="character" w:styleId="ListLabel64">
+    <w:name w:val="ListLabel 64"/>
+    <w:qFormat/>
+    <w:rPr>
+      <w:rFonts w:cs="OpenSymbol"/>
+      <w:b w:val="false"/>
+    </w:rPr>
+  </w:style>
+  <w:style w:type="character" w:styleId="ListLabel65">
+    <w:name w:val="ListLabel 65"/>
+    <w:qFormat/>
+    <w:rPr>
+      <w:rFonts w:cs="OpenSymbol"/>
+    </w:rPr>
+  </w:style>
+  <w:style w:type="character" w:styleId="ListLabel66">
+    <w:name w:val="ListLabel 66"/>
+    <w:qFormat/>
+    <w:rPr>
+      <w:rFonts w:cs="OpenSymbol"/>
+    </w:rPr>
+  </w:style>
+  <w:style w:type="character" w:styleId="ListLabel67">
+    <w:name w:val="ListLabel 67"/>
+    <w:qFormat/>
+    <w:rPr>
+      <w:rFonts w:cs="OpenSymbol"/>
+    </w:rPr>
+  </w:style>
+  <w:style w:type="character" w:styleId="ListLabel68">
+    <w:name w:val="ListLabel 68"/>
+    <w:qFormat/>
+    <w:rPr>
+      <w:rFonts w:cs="OpenSymbol"/>
+    </w:rPr>
+  </w:style>
+  <w:style w:type="character" w:styleId="ListLabel69">
+    <w:name w:val="ListLabel 69"/>
+    <w:qFormat/>
+    <w:rPr>
+      <w:rFonts w:cs="OpenSymbol"/>
+    </w:rPr>
+  </w:style>
+  <w:style w:type="character" w:styleId="ListLabel70">
+    <w:name w:val="ListLabel 70"/>
+    <w:qFormat/>
+    <w:rPr>
+      <w:rFonts w:cs="OpenSymbol"/>
+    </w:rPr>
+  </w:style>
+  <w:style w:type="character" w:styleId="ListLabel71">
+    <w:name w:val="ListLabel 71"/>
+    <w:qFormat/>
+    <w:rPr>
+      <w:rFonts w:cs="OpenSymbol"/>
+    </w:rPr>
+  </w:style>
+  <w:style w:type="character" w:styleId="ListLabel72">
+    <w:name w:val="ListLabel 72"/>
     <w:qFormat/>
     <w:rPr>
       <w:rFonts w:cs="OpenSymbol"/>
@@ -5108,7 +5342,7 @@
 </file>
 
 <file path=customXml/itemProps1.xml><?xml version="1.0" encoding="utf-8"?>
-<ds:datastoreItem xmlns:ds="http://schemas.openxmlformats.org/officeDocument/2006/customXml" ds:itemID="{8A89FEB4-8294-4D68-A399-DF2278E6C2DE}">
+<ds:datastoreItem xmlns:ds="http://schemas.openxmlformats.org/officeDocument/2006/customXml" ds:itemID="{69681DF9-2D12-4497-BD60-F28F3420BEC3}">
   <ds:schemaRefs>
     <ds:schemaRef ds:uri="http://schemas.openxmlformats.org/officeDocument/2006/bibliography"/>
   </ds:schemaRefs>

</xml_diff>